<commit_message>
Updated docmosis template email and phone number
</commit_message>
<xml_diff>
--- a/docker/docmosis/templates/FL-PLW-LET-ENG-00232.docx
+++ b/docker/docmosis/templates/FL-PLW-LET-ENG-00232.docx
@@ -148,7 +148,16 @@
                                 <w:sz w:val="19"/>
                                 <w:szCs w:val="19"/>
                               </w:rPr>
-                              <w:t>PO Box 12706</w:t>
+                              <w:t xml:space="preserve">PO Box </w:t>
+                            </w:r>
+                            <w:r>
+                              <w:rPr>
+                                <w:rFonts w:ascii="Arial" w:eastAsia="Arial" w:hAnsi="Arial" w:cs="Arial"/>
+                                <w:color w:val="0B0D0D"/>
+                                <w:sz w:val="19"/>
+                                <w:szCs w:val="19"/>
+                              </w:rPr>
+                              <w:t>XXXXX</w:t>
                             </w:r>
                           </w:p>
                           <w:p>
@@ -167,7 +176,25 @@
                                 <w:sz w:val="19"/>
                                 <w:szCs w:val="19"/>
                               </w:rPr>
-                              <w:t>Harlow, CM20 9QT</w:t>
+                              <w:t xml:space="preserve">Email: </w:t>
+                            </w:r>
+                            <w:r>
+                              <w:rPr>
+                                <w:rFonts w:ascii="Arial" w:eastAsia="Arial" w:hAnsi="Arial" w:cs="Arial"/>
+                                <w:color w:val="0B0D0D"/>
+                                <w:sz w:val="19"/>
+                                <w:szCs w:val="19"/>
+                              </w:rPr>
+                              <w:t>fpla</w:t>
+                            </w:r>
+                            <w:r>
+                              <w:rPr>
+                                <w:rFonts w:ascii="Arial" w:eastAsia="Arial" w:hAnsi="Arial" w:cs="Arial"/>
+                                <w:color w:val="0B0D0D"/>
+                                <w:sz w:val="19"/>
+                                <w:szCs w:val="19"/>
+                              </w:rPr>
+                              <w:t>@justice.gov.uk</w:t>
                             </w:r>
                           </w:p>
                           <w:p>
@@ -186,7 +213,7 @@
                                 <w:sz w:val="19"/>
                                 <w:szCs w:val="19"/>
                               </w:rPr>
-                              <w:t xml:space="preserve">Email: </w:t>
+                              <w:t>Phone: 03</w:t>
                             </w:r>
                             <w:r>
                               <w:rPr>
@@ -195,7 +222,7 @@
                                 <w:sz w:val="19"/>
                                 <w:szCs w:val="19"/>
                               </w:rPr>
-                              <w:t>publiclawandadoption</w:t>
+                              <w:t>30</w:t>
                             </w:r>
                             <w:r>
                               <w:rPr>
@@ -204,18 +231,8 @@
                                 <w:sz w:val="19"/>
                                 <w:szCs w:val="19"/>
                               </w:rPr>
-                              <w:t>@justice.gov.uk</w:t>
-                            </w:r>
-                          </w:p>
-                          <w:p>
-                            <w:pPr>
-                              <w:ind w:right="-146"/>
-                              <w:jc w:val="right"/>
-                              <w:rPr>
-                                <w:sz w:val="20"/>
-                                <w:szCs w:val="20"/>
-                              </w:rPr>
-                            </w:pPr>
+                              <w:t xml:space="preserve"> </w:t>
+                            </w:r>
                             <w:r>
                               <w:rPr>
                                 <w:rFonts w:ascii="Arial" w:eastAsia="Arial" w:hAnsi="Arial" w:cs="Arial"/>
@@ -223,7 +240,36 @@
                                 <w:sz w:val="19"/>
                                 <w:szCs w:val="19"/>
                               </w:rPr>
-                              <w:t>Phone: 0300 303 0642</w:t>
+                              <w:t>80</w:t>
+                            </w:r>
+                            <w:bookmarkStart w:id="0" w:name="_GoBack"/>
+                            <w:bookmarkEnd w:id="0"/>
+                            <w:r>
+                              <w:rPr>
+                                <w:rFonts w:ascii="Arial" w:eastAsia="Arial" w:hAnsi="Arial" w:cs="Arial"/>
+                                <w:color w:val="0B0D0D"/>
+                                <w:sz w:val="19"/>
+                                <w:szCs w:val="19"/>
+                              </w:rPr>
+                              <w:t>8</w:t>
+                            </w:r>
+                            <w:r>
+                              <w:rPr>
+                                <w:rFonts w:ascii="Arial" w:eastAsia="Arial" w:hAnsi="Arial" w:cs="Arial"/>
+                                <w:color w:val="0B0D0D"/>
+                                <w:sz w:val="19"/>
+                                <w:szCs w:val="19"/>
+                              </w:rPr>
+                              <w:t xml:space="preserve"> </w:t>
+                            </w:r>
+                            <w:r>
+                              <w:rPr>
+                                <w:rFonts w:ascii="Arial" w:eastAsia="Arial" w:hAnsi="Arial" w:cs="Arial"/>
+                                <w:color w:val="0B0D0D"/>
+                                <w:sz w:val="19"/>
+                                <w:szCs w:val="19"/>
+                              </w:rPr>
+                              <w:t>4424</w:t>
                             </w:r>
                           </w:p>
                           <w:p>
@@ -376,7 +422,16 @@
                           <w:sz w:val="19"/>
                           <w:szCs w:val="19"/>
                         </w:rPr>
-                        <w:t>PO Box 12706</w:t>
+                        <w:t xml:space="preserve">PO Box </w:t>
+                      </w:r>
+                      <w:r>
+                        <w:rPr>
+                          <w:rFonts w:ascii="Arial" w:eastAsia="Arial" w:hAnsi="Arial" w:cs="Arial"/>
+                          <w:color w:val="0B0D0D"/>
+                          <w:sz w:val="19"/>
+                          <w:szCs w:val="19"/>
+                        </w:rPr>
+                        <w:t>XXXXX</w:t>
                       </w:r>
                     </w:p>
                     <w:p>
@@ -395,7 +450,25 @@
                           <w:sz w:val="19"/>
                           <w:szCs w:val="19"/>
                         </w:rPr>
-                        <w:t>Harlow, CM20 9QT</w:t>
+                        <w:t xml:space="preserve">Email: </w:t>
+                      </w:r>
+                      <w:r>
+                        <w:rPr>
+                          <w:rFonts w:ascii="Arial" w:eastAsia="Arial" w:hAnsi="Arial" w:cs="Arial"/>
+                          <w:color w:val="0B0D0D"/>
+                          <w:sz w:val="19"/>
+                          <w:szCs w:val="19"/>
+                        </w:rPr>
+                        <w:t>fpla</w:t>
+                      </w:r>
+                      <w:r>
+                        <w:rPr>
+                          <w:rFonts w:ascii="Arial" w:eastAsia="Arial" w:hAnsi="Arial" w:cs="Arial"/>
+                          <w:color w:val="0B0D0D"/>
+                          <w:sz w:val="19"/>
+                          <w:szCs w:val="19"/>
+                        </w:rPr>
+                        <w:t>@justice.gov.uk</w:t>
                       </w:r>
                     </w:p>
                     <w:p>
@@ -414,7 +487,7 @@
                           <w:sz w:val="19"/>
                           <w:szCs w:val="19"/>
                         </w:rPr>
-                        <w:t xml:space="preserve">Email: </w:t>
+                        <w:t>Phone: 03</w:t>
                       </w:r>
                       <w:r>
                         <w:rPr>
@@ -423,7 +496,7 @@
                           <w:sz w:val="19"/>
                           <w:szCs w:val="19"/>
                         </w:rPr>
-                        <w:t>publiclawandadoption</w:t>
+                        <w:t>30</w:t>
                       </w:r>
                       <w:r>
                         <w:rPr>
@@ -432,18 +505,8 @@
                           <w:sz w:val="19"/>
                           <w:szCs w:val="19"/>
                         </w:rPr>
-                        <w:t>@justice.gov.uk</w:t>
-                      </w:r>
-                    </w:p>
-                    <w:p>
-                      <w:pPr>
-                        <w:ind w:right="-146"/>
-                        <w:jc w:val="right"/>
-                        <w:rPr>
-                          <w:sz w:val="20"/>
-                          <w:szCs w:val="20"/>
-                        </w:rPr>
-                      </w:pPr>
+                        <w:t xml:space="preserve"> </w:t>
+                      </w:r>
                       <w:r>
                         <w:rPr>
                           <w:rFonts w:ascii="Arial" w:eastAsia="Arial" w:hAnsi="Arial" w:cs="Arial"/>
@@ -451,7 +514,36 @@
                           <w:sz w:val="19"/>
                           <w:szCs w:val="19"/>
                         </w:rPr>
-                        <w:t>Phone: 0300 303 0642</w:t>
+                        <w:t>80</w:t>
+                      </w:r>
+                      <w:bookmarkStart w:id="1" w:name="_GoBack"/>
+                      <w:bookmarkEnd w:id="1"/>
+                      <w:r>
+                        <w:rPr>
+                          <w:rFonts w:ascii="Arial" w:eastAsia="Arial" w:hAnsi="Arial" w:cs="Arial"/>
+                          <w:color w:val="0B0D0D"/>
+                          <w:sz w:val="19"/>
+                          <w:szCs w:val="19"/>
+                        </w:rPr>
+                        <w:t>8</w:t>
+                      </w:r>
+                      <w:r>
+                        <w:rPr>
+                          <w:rFonts w:ascii="Arial" w:eastAsia="Arial" w:hAnsi="Arial" w:cs="Arial"/>
+                          <w:color w:val="0B0D0D"/>
+                          <w:sz w:val="19"/>
+                          <w:szCs w:val="19"/>
+                        </w:rPr>
+                        <w:t xml:space="preserve"> </w:t>
+                      </w:r>
+                      <w:r>
+                        <w:rPr>
+                          <w:rFonts w:ascii="Arial" w:eastAsia="Arial" w:hAnsi="Arial" w:cs="Arial"/>
+                          <w:color w:val="0B0D0D"/>
+                          <w:sz w:val="19"/>
+                          <w:szCs w:val="19"/>
+                        </w:rPr>
+                        <w:t>4424</w:t>
                       </w:r>
                     </w:p>
                     <w:p>
@@ -1032,10 +1124,7 @@
         </mc:AlternateContent>
       </w:r>
     </w:p>
-    <w:p>
-      <w:bookmarkStart w:id="0" w:name="_GoBack"/>
-      <w:bookmarkEnd w:id="0"/>
-    </w:p>
+    <w:p/>
     <w:p/>
     <w:p>
       <w:pPr>

</xml_diff>

<commit_message>
Merged general letter and cover letter into one document
</commit_message>
<xml_diff>
--- a/docker/docmosis/templates/FL-PLW-LET-ENG-00232.docx
+++ b/docker/docmosis/templates/FL-PLW-LET-ENG-00232.docx
@@ -10,10 +10,10 @@
         <mc:AlternateContent>
           <mc:Choice Requires="wps">
             <w:drawing>
-              <wp:anchor distT="0" distB="0" distL="114300" distR="114300" simplePos="0" relativeHeight="251660288" behindDoc="0" locked="0" layoutInCell="1" allowOverlap="1" wp14:anchorId="30A28AAF" wp14:editId="0B0313A2">
+              <wp:anchor distT="0" distB="0" distL="114300" distR="114300" simplePos="0" relativeHeight="251660288" behindDoc="0" locked="0" layoutInCell="1" allowOverlap="1" wp14:anchorId="30A28AAF" wp14:editId="70DA0935">
                 <wp:simplePos x="0" y="0"/>
                 <wp:positionH relativeFrom="page">
-                  <wp:posOffset>2850515</wp:posOffset>
+                  <wp:posOffset>2850403</wp:posOffset>
                 </wp:positionH>
                 <wp:positionV relativeFrom="page">
                   <wp:posOffset>807720</wp:posOffset>
@@ -165,19 +165,12 @@
                               <w:ind w:right="-146"/>
                               <w:jc w:val="right"/>
                               <w:rPr>
-                                <w:sz w:val="20"/>
-                                <w:szCs w:val="20"/>
-                              </w:rPr>
-                            </w:pPr>
-                            <w:r>
-                              <w:rPr>
                                 <w:rFonts w:ascii="Arial" w:eastAsia="Arial" w:hAnsi="Arial" w:cs="Arial"/>
                                 <w:color w:val="0B0D0D"/>
                                 <w:sz w:val="19"/>
                                 <w:szCs w:val="19"/>
                               </w:rPr>
-                              <w:t xml:space="preserve">Email: </w:t>
-                            </w:r>
+                            </w:pPr>
                             <w:r>
                               <w:rPr>
                                 <w:rFonts w:ascii="Arial" w:eastAsia="Arial" w:hAnsi="Arial" w:cs="Arial"/>
@@ -185,16 +178,7 @@
                                 <w:sz w:val="19"/>
                                 <w:szCs w:val="19"/>
                               </w:rPr>
-                              <w:t>fpla</w:t>
-                            </w:r>
-                            <w:r>
-                              <w:rPr>
-                                <w:rFonts w:ascii="Arial" w:eastAsia="Arial" w:hAnsi="Arial" w:cs="Arial"/>
-                                <w:color w:val="0B0D0D"/>
-                                <w:sz w:val="19"/>
-                                <w:szCs w:val="19"/>
-                              </w:rPr>
-                              <w:t>@justice.gov.uk</w:t>
+                              <w:t>XXX</w:t>
                             </w:r>
                           </w:p>
                           <w:p>
@@ -202,6 +186,27 @@
                               <w:ind w:right="-146"/>
                               <w:jc w:val="right"/>
                               <w:rPr>
+                                <w:rFonts w:ascii="Arial" w:eastAsia="Arial" w:hAnsi="Arial" w:cs="Arial"/>
+                                <w:color w:val="0B0D0D"/>
+                                <w:sz w:val="19"/>
+                                <w:szCs w:val="19"/>
+                              </w:rPr>
+                            </w:pPr>
+                            <w:r>
+                              <w:rPr>
+                                <w:rFonts w:ascii="Arial" w:eastAsia="Arial" w:hAnsi="Arial" w:cs="Arial"/>
+                                <w:color w:val="0B0D0D"/>
+                                <w:sz w:val="19"/>
+                                <w:szCs w:val="19"/>
+                              </w:rPr>
+                              <w:t>XXXX XXX</w:t>
+                            </w:r>
+                          </w:p>
+                          <w:p>
+                            <w:pPr>
+                              <w:ind w:right="-146"/>
+                              <w:jc w:val="right"/>
+                              <w:rPr>
                                 <w:sz w:val="20"/>
                                 <w:szCs w:val="20"/>
                               </w:rPr>
@@ -213,7 +218,7 @@
                                 <w:sz w:val="19"/>
                                 <w:szCs w:val="19"/>
                               </w:rPr>
-                              <w:t>Phone: 03</w:t>
+                              <w:t xml:space="preserve">Email: </w:t>
                             </w:r>
                             <w:r>
                               <w:rPr>
@@ -222,7 +227,7 @@
                                 <w:sz w:val="19"/>
                                 <w:szCs w:val="19"/>
                               </w:rPr>
-                              <w:t>30</w:t>
+                              <w:t>fpla</w:t>
                             </w:r>
                             <w:r>
                               <w:rPr>
@@ -231,8 +236,18 @@
                                 <w:sz w:val="19"/>
                                 <w:szCs w:val="19"/>
                               </w:rPr>
-                              <w:t xml:space="preserve"> </w:t>
-                            </w:r>
+                              <w:t>@justice.gov.uk</w:t>
+                            </w:r>
+                          </w:p>
+                          <w:p>
+                            <w:pPr>
+                              <w:ind w:right="-146"/>
+                              <w:jc w:val="right"/>
+                              <w:rPr>
+                                <w:sz w:val="20"/>
+                                <w:szCs w:val="20"/>
+                              </w:rPr>
+                            </w:pPr>
                             <w:r>
                               <w:rPr>
                                 <w:rFonts w:ascii="Arial" w:eastAsia="Arial" w:hAnsi="Arial" w:cs="Arial"/>
@@ -240,10 +255,8 @@
                                 <w:sz w:val="19"/>
                                 <w:szCs w:val="19"/>
                               </w:rPr>
-                              <w:t>80</w:t>
-                            </w:r>
-                            <w:bookmarkStart w:id="0" w:name="_GoBack"/>
-                            <w:bookmarkEnd w:id="0"/>
+                              <w:t>Phone: 03</w:t>
+                            </w:r>
                             <w:r>
                               <w:rPr>
                                 <w:rFonts w:ascii="Arial" w:eastAsia="Arial" w:hAnsi="Arial" w:cs="Arial"/>
@@ -251,7 +264,25 @@
                                 <w:sz w:val="19"/>
                                 <w:szCs w:val="19"/>
                               </w:rPr>
-                              <w:t>8</w:t>
+                              <w:t>30</w:t>
+                            </w:r>
+                            <w:r>
+                              <w:rPr>
+                                <w:rFonts w:ascii="Arial" w:eastAsia="Arial" w:hAnsi="Arial" w:cs="Arial"/>
+                                <w:color w:val="0B0D0D"/>
+                                <w:sz w:val="19"/>
+                                <w:szCs w:val="19"/>
+                              </w:rPr>
+                              <w:t xml:space="preserve"> </w:t>
+                            </w:r>
+                            <w:r>
+                              <w:rPr>
+                                <w:rFonts w:ascii="Arial" w:eastAsia="Arial" w:hAnsi="Arial" w:cs="Arial"/>
+                                <w:color w:val="0B0D0D"/>
+                                <w:sz w:val="19"/>
+                                <w:szCs w:val="19"/>
+                              </w:rPr>
+                              <w:t>808</w:t>
                             </w:r>
                             <w:r>
                               <w:rPr>
@@ -439,19 +470,12 @@
                         <w:ind w:right="-146"/>
                         <w:jc w:val="right"/>
                         <w:rPr>
-                          <w:sz w:val="20"/>
-                          <w:szCs w:val="20"/>
-                        </w:rPr>
-                      </w:pPr>
-                      <w:r>
-                        <w:rPr>
                           <w:rFonts w:ascii="Arial" w:eastAsia="Arial" w:hAnsi="Arial" w:cs="Arial"/>
                           <w:color w:val="0B0D0D"/>
                           <w:sz w:val="19"/>
                           <w:szCs w:val="19"/>
                         </w:rPr>
-                        <w:t xml:space="preserve">Email: </w:t>
-                      </w:r>
+                      </w:pPr>
                       <w:r>
                         <w:rPr>
                           <w:rFonts w:ascii="Arial" w:eastAsia="Arial" w:hAnsi="Arial" w:cs="Arial"/>
@@ -459,16 +483,7 @@
                           <w:sz w:val="19"/>
                           <w:szCs w:val="19"/>
                         </w:rPr>
-                        <w:t>fpla</w:t>
-                      </w:r>
-                      <w:r>
-                        <w:rPr>
-                          <w:rFonts w:ascii="Arial" w:eastAsia="Arial" w:hAnsi="Arial" w:cs="Arial"/>
-                          <w:color w:val="0B0D0D"/>
-                          <w:sz w:val="19"/>
-                          <w:szCs w:val="19"/>
-                        </w:rPr>
-                        <w:t>@justice.gov.uk</w:t>
+                        <w:t>XXX</w:t>
                       </w:r>
                     </w:p>
                     <w:p>
@@ -476,6 +491,27 @@
                         <w:ind w:right="-146"/>
                         <w:jc w:val="right"/>
                         <w:rPr>
+                          <w:rFonts w:ascii="Arial" w:eastAsia="Arial" w:hAnsi="Arial" w:cs="Arial"/>
+                          <w:color w:val="0B0D0D"/>
+                          <w:sz w:val="19"/>
+                          <w:szCs w:val="19"/>
+                        </w:rPr>
+                      </w:pPr>
+                      <w:r>
+                        <w:rPr>
+                          <w:rFonts w:ascii="Arial" w:eastAsia="Arial" w:hAnsi="Arial" w:cs="Arial"/>
+                          <w:color w:val="0B0D0D"/>
+                          <w:sz w:val="19"/>
+                          <w:szCs w:val="19"/>
+                        </w:rPr>
+                        <w:t>XXXX XXX</w:t>
+                      </w:r>
+                    </w:p>
+                    <w:p>
+                      <w:pPr>
+                        <w:ind w:right="-146"/>
+                        <w:jc w:val="right"/>
+                        <w:rPr>
                           <w:sz w:val="20"/>
                           <w:szCs w:val="20"/>
                         </w:rPr>
@@ -487,7 +523,7 @@
                           <w:sz w:val="19"/>
                           <w:szCs w:val="19"/>
                         </w:rPr>
-                        <w:t>Phone: 03</w:t>
+                        <w:t xml:space="preserve">Email: </w:t>
                       </w:r>
                       <w:r>
                         <w:rPr>
@@ -496,7 +532,7 @@
                           <w:sz w:val="19"/>
                           <w:szCs w:val="19"/>
                         </w:rPr>
-                        <w:t>30</w:t>
+                        <w:t>fpla</w:t>
                       </w:r>
                       <w:r>
                         <w:rPr>
@@ -505,8 +541,18 @@
                           <w:sz w:val="19"/>
                           <w:szCs w:val="19"/>
                         </w:rPr>
-                        <w:t xml:space="preserve"> </w:t>
-                      </w:r>
+                        <w:t>@justice.gov.uk</w:t>
+                      </w:r>
+                    </w:p>
+                    <w:p>
+                      <w:pPr>
+                        <w:ind w:right="-146"/>
+                        <w:jc w:val="right"/>
+                        <w:rPr>
+                          <w:sz w:val="20"/>
+                          <w:szCs w:val="20"/>
+                        </w:rPr>
+                      </w:pPr>
                       <w:r>
                         <w:rPr>
                           <w:rFonts w:ascii="Arial" w:eastAsia="Arial" w:hAnsi="Arial" w:cs="Arial"/>
@@ -514,10 +560,8 @@
                           <w:sz w:val="19"/>
                           <w:szCs w:val="19"/>
                         </w:rPr>
-                        <w:t>80</w:t>
-                      </w:r>
-                      <w:bookmarkStart w:id="1" w:name="_GoBack"/>
-                      <w:bookmarkEnd w:id="1"/>
+                        <w:t>Phone: 03</w:t>
+                      </w:r>
                       <w:r>
                         <w:rPr>
                           <w:rFonts w:ascii="Arial" w:eastAsia="Arial" w:hAnsi="Arial" w:cs="Arial"/>
@@ -525,7 +569,25 @@
                           <w:sz w:val="19"/>
                           <w:szCs w:val="19"/>
                         </w:rPr>
-                        <w:t>8</w:t>
+                        <w:t>30</w:t>
+                      </w:r>
+                      <w:r>
+                        <w:rPr>
+                          <w:rFonts w:ascii="Arial" w:eastAsia="Arial" w:hAnsi="Arial" w:cs="Arial"/>
+                          <w:color w:val="0B0D0D"/>
+                          <w:sz w:val="19"/>
+                          <w:szCs w:val="19"/>
+                        </w:rPr>
+                        <w:t xml:space="preserve"> </w:t>
+                      </w:r>
+                      <w:r>
+                        <w:rPr>
+                          <w:rFonts w:ascii="Arial" w:eastAsia="Arial" w:hAnsi="Arial" w:cs="Arial"/>
+                          <w:color w:val="0B0D0D"/>
+                          <w:sz w:val="19"/>
+                          <w:szCs w:val="19"/>
+                        </w:rPr>
+                        <w:t>808</w:t>
                       </w:r>
                       <w:r>
                         <w:rPr>
@@ -650,6 +712,8 @@
     <w:p/>
     <w:p/>
     <w:p>
+      <w:bookmarkStart w:id="0" w:name="_GoBack"/>
+      <w:bookmarkEnd w:id="0"/>
       <w:r>
         <w:rPr>
           <w:noProof/>
@@ -892,6 +956,7 @@
         </mc:AlternateContent>
       </w:r>
     </w:p>
+    <w:p/>
     <w:p>
       <w:r>
         <w:rPr>
@@ -900,16 +965,16 @@
         <mc:AlternateContent>
           <mc:Choice Requires="wps">
             <w:drawing>
-              <wp:anchor distT="0" distB="0" distL="114300" distR="114300" simplePos="0" relativeHeight="251661312" behindDoc="0" locked="0" layoutInCell="1" allowOverlap="1" wp14:anchorId="1C84C944" wp14:editId="07CE6BCF">
+              <wp:anchor distT="0" distB="0" distL="114300" distR="114300" simplePos="0" relativeHeight="251661312" behindDoc="0" locked="0" layoutInCell="1" allowOverlap="1" wp14:anchorId="1C84C944" wp14:editId="3742E9D5">
                 <wp:simplePos x="0" y="0"/>
                 <wp:positionH relativeFrom="page">
-                  <wp:posOffset>4435475</wp:posOffset>
+                  <wp:posOffset>4437492</wp:posOffset>
                 </wp:positionH>
                 <wp:positionV relativeFrom="page">
-                  <wp:posOffset>2875915</wp:posOffset>
+                  <wp:posOffset>3059467</wp:posOffset>
                 </wp:positionV>
-                <wp:extent cx="2171065" cy="337820"/>
-                <wp:effectExtent l="0" t="0" r="635" b="5080"/>
+                <wp:extent cx="2192655" cy="337820"/>
+                <wp:effectExtent l="0" t="0" r="4445" b="5080"/>
                 <wp:wrapNone/>
                 <wp:docPr id="8" name="Text Box 8"/>
                 <wp:cNvGraphicFramePr>
@@ -924,7 +989,7 @@
                       <wps:spPr>
                         <a:xfrm>
                           <a:off x="0" y="0"/>
-                          <a:ext cx="2171065" cy="337820"/>
+                          <a:ext cx="2192655" cy="337820"/>
                         </a:xfrm>
                         <a:prstGeom prst="rect">
                           <a:avLst/>
@@ -938,7 +1003,7 @@
                         <w:txbxContent>
                           <w:p>
                             <w:pPr>
-                              <w:ind w:right="349"/>
+                              <w:ind w:right="15"/>
                               <w:jc w:val="right"/>
                               <w:rPr>
                                 <w:rFonts w:ascii="Arial" w:eastAsia="Arial" w:hAnsi="Arial" w:cs="Arial"/>
@@ -1035,12 +1100,12 @@
           </mc:Choice>
           <mc:Fallback>
             <w:pict>
-              <v:shape w14:anchorId="1C84C944" id="Text Box 8" o:spid="_x0000_s1028" type="#_x0000_t202" style="position:absolute;margin-left:349.25pt;margin-top:226.45pt;width:170.95pt;height:26.6pt;z-index:251661312;visibility:visible;mso-wrap-style:square;mso-width-percent:0;mso-height-percent:0;mso-wrap-distance-left:9pt;mso-wrap-distance-top:0;mso-wrap-distance-right:9pt;mso-wrap-distance-bottom:0;mso-position-horizontal:absolute;mso-position-horizontal-relative:page;mso-position-vertical:absolute;mso-position-vertical-relative:page;mso-width-percent:0;mso-height-percent:0;mso-width-relative:margin;mso-height-relative:margin;v-text-anchor:top" o:gfxdata="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" filled="f" stroked="f" strokeweight=".5pt">
+              <v:shape w14:anchorId="1C84C944" id="Text Box 8" o:spid="_x0000_s1028" type="#_x0000_t202" style="position:absolute;margin-left:349.4pt;margin-top:240.9pt;width:172.65pt;height:26.6pt;z-index:251661312;visibility:visible;mso-wrap-style:square;mso-width-percent:0;mso-height-percent:0;mso-wrap-distance-left:9pt;mso-wrap-distance-top:0;mso-wrap-distance-right:9pt;mso-wrap-distance-bottom:0;mso-position-horizontal:absolute;mso-position-horizontal-relative:page;mso-position-vertical:absolute;mso-position-vertical-relative:page;mso-width-percent:0;mso-height-percent:0;mso-width-relative:margin;mso-height-relative:margin;v-text-anchor:top" o:gfxdata="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" filled="f" stroked="f" strokeweight=".5pt">
                 <v:textbox inset="0,0,.5mm,0">
                   <w:txbxContent>
                     <w:p>
                       <w:pPr>
-                        <w:ind w:right="349"/>
+                        <w:ind w:right="15"/>
                         <w:jc w:val="right"/>
                         <w:rPr>
                           <w:rFonts w:ascii="Arial" w:eastAsia="Arial" w:hAnsi="Arial" w:cs="Arial"/>
@@ -1125,7 +1190,6 @@
       </w:r>
     </w:p>
     <w:p/>
-    <w:p/>
     <w:p>
       <w:pPr>
         <w:rPr>
@@ -1288,6 +1352,14 @@
           <w:sz w:val="19"/>
           <w:szCs w:val="19"/>
         </w:rPr>
+        <w:t xml:space="preserve">that </w:t>
+      </w:r>
+      <w:r>
+        <w:rPr>
+          <w:rFonts w:ascii="Arial" w:hAnsi="Arial" w:cs="Arial"/>
+          <w:sz w:val="19"/>
+          <w:szCs w:val="19"/>
+        </w:rPr>
         <w:t xml:space="preserve">you know what you need to do next. </w:t>
       </w:r>
     </w:p>
@@ -1316,6 +1388,15 @@
         </w:rPr>
         <w:t xml:space="preserve">If you’re going to respond or send documents to the court, you must use the enclosed cover sheet. </w:t>
       </w:r>
+    </w:p>
+    <w:p>
+      <w:pPr>
+        <w:rPr>
+          <w:rFonts w:ascii="Arial" w:hAnsi="Arial" w:cs="Arial"/>
+          <w:sz w:val="19"/>
+          <w:szCs w:val="19"/>
+        </w:rPr>
+      </w:pPr>
     </w:p>
     <w:p>
       <w:pPr>
@@ -1504,15 +1585,6 @@
           <w:szCs w:val="19"/>
         </w:rPr>
       </w:pPr>
-    </w:p>
-    <w:p>
-      <w:pPr>
-        <w:rPr>
-          <w:rFonts w:ascii="Arial" w:hAnsi="Arial" w:cs="Arial"/>
-          <w:sz w:val="19"/>
-          <w:szCs w:val="19"/>
-        </w:rPr>
-      </w:pPr>
       <w:r>
         <w:rPr>
           <w:rFonts w:ascii="Arial" w:hAnsi="Arial" w:cs="Arial"/>
@@ -1530,6 +1602,804 @@
           <w:lang w:eastAsia="en-GB"/>
         </w:rPr>
       </w:pPr>
+    </w:p>
+    <w:p>
+      <w:pPr>
+        <w:rPr>
+          <w:rFonts w:ascii="Arial" w:eastAsia="Times New Roman" w:hAnsi="Arial" w:cs="Arial"/>
+          <w:color w:val="000000"/>
+          <w:lang w:eastAsia="en-GB"/>
+        </w:rPr>
+      </w:pPr>
+      <w:r>
+        <w:rPr>
+          <w:rFonts w:ascii="Arial" w:eastAsia="Times New Roman" w:hAnsi="Arial" w:cs="Arial"/>
+          <w:color w:val="000000"/>
+          <w:lang w:eastAsia="en-GB"/>
+        </w:rPr>
+        <w:br w:type="page"/>
+      </w:r>
+    </w:p>
+    <w:p>
+      <w:pPr>
+        <w:ind w:left="-567" w:right="-565"/>
+        <w:rPr>
+          <w:rFonts w:ascii="Arial" w:eastAsia="Times New Roman" w:hAnsi="Arial" w:cs="Arial"/>
+          <w:color w:val="000000" w:themeColor="text1"/>
+          <w:sz w:val="28"/>
+          <w:szCs w:val="28"/>
+        </w:rPr>
+      </w:pPr>
+      <w:r>
+        <w:rPr>
+          <w:rFonts w:ascii="Arial" w:hAnsi="Arial" w:cs="Arial"/>
+          <w:noProof/>
+        </w:rPr>
+        <w:lastRenderedPageBreak/>
+        <mc:AlternateContent>
+          <mc:Choice Requires="wps">
+            <w:drawing>
+              <wp:anchor distT="0" distB="0" distL="114300" distR="114300" simplePos="0" relativeHeight="251666432" behindDoc="0" locked="0" layoutInCell="1" allowOverlap="1" wp14:anchorId="500B8F90" wp14:editId="668F63D6">
+                <wp:simplePos x="0" y="0"/>
+                <wp:positionH relativeFrom="column">
+                  <wp:posOffset>-356235</wp:posOffset>
+                </wp:positionH>
+                <wp:positionV relativeFrom="paragraph">
+                  <wp:posOffset>5715</wp:posOffset>
+                </wp:positionV>
+                <wp:extent cx="3059430" cy="1501200"/>
+                <wp:effectExtent l="0" t="0" r="13970" b="10160"/>
+                <wp:wrapSquare wrapText="bothSides"/>
+                <wp:docPr id="1" name="Text Box 2"/>
+                <wp:cNvGraphicFramePr>
+                  <a:graphicFrameLocks xmlns:a="http://schemas.openxmlformats.org/drawingml/2006/main"/>
+                </wp:cNvGraphicFramePr>
+                <a:graphic xmlns:a="http://schemas.openxmlformats.org/drawingml/2006/main">
+                  <a:graphicData uri="http://schemas.microsoft.com/office/word/2010/wordprocessingShape">
+                    <wps:wsp>
+                      <wps:cNvSpPr txBox="1">
+                        <a:spLocks noChangeArrowheads="1"/>
+                      </wps:cNvSpPr>
+                      <wps:spPr bwMode="auto">
+                        <a:xfrm>
+                          <a:off x="0" y="0"/>
+                          <a:ext cx="3059430" cy="1501200"/>
+                        </a:xfrm>
+                        <a:prstGeom prst="rect">
+                          <a:avLst/>
+                        </a:prstGeom>
+                        <a:noFill/>
+                        <a:ln w="9525">
+                          <a:solidFill>
+                            <a:srgbClr val="000000"/>
+                          </a:solidFill>
+                          <a:miter lim="800000"/>
+                          <a:headEnd/>
+                          <a:tailEnd/>
+                        </a:ln>
+                      </wps:spPr>
+                      <wps:txbx>
+                        <w:txbxContent>
+                          <w:p>
+                            <w:pPr>
+                              <w:pStyle w:val="NoSpacing"/>
+                              <w:rPr>
+                                <w:rFonts w:ascii="Arial" w:eastAsia="Times New Roman" w:hAnsi="Arial" w:cs="Arial"/>
+                                <w:color w:val="000000" w:themeColor="text1"/>
+                                <w:sz w:val="24"/>
+                                <w:szCs w:val="24"/>
+                              </w:rPr>
+                            </w:pPr>
+                            <w:r>
+                              <w:rPr>
+                                <w:rFonts w:ascii="Arial" w:eastAsia="Times New Roman" w:hAnsi="Arial" w:cs="Arial"/>
+                                <w:color w:val="000000" w:themeColor="text1"/>
+                                <w:sz w:val="24"/>
+                                <w:szCs w:val="24"/>
+                              </w:rPr>
+                              <w:t>&lt;&lt;</w:t>
+                            </w:r>
+                            <w:proofErr w:type="spellStart"/>
+                            <w:r>
+                              <w:rPr>
+                                <w:rFonts w:ascii="Arial" w:eastAsia="Times New Roman" w:hAnsi="Arial" w:cs="Arial"/>
+                                <w:color w:val="000000" w:themeColor="text1"/>
+                                <w:sz w:val="24"/>
+                                <w:szCs w:val="24"/>
+                              </w:rPr>
+                              <w:t>representativeName</w:t>
+                            </w:r>
+                            <w:proofErr w:type="spellEnd"/>
+                            <w:r>
+                              <w:rPr>
+                                <w:rFonts w:ascii="Arial" w:eastAsia="Times New Roman" w:hAnsi="Arial" w:cs="Arial"/>
+                                <w:color w:val="000000" w:themeColor="text1"/>
+                                <w:sz w:val="24"/>
+                                <w:szCs w:val="24"/>
+                              </w:rPr>
+                              <w:t>&gt;&gt;</w:t>
+                            </w:r>
+                          </w:p>
+                          <w:p>
+                            <w:pPr>
+                              <w:pStyle w:val="NoSpacing"/>
+                              <w:rPr>
+                                <w:rFonts w:ascii="Arial" w:hAnsi="Arial" w:cs="Arial"/>
+                                <w:sz w:val="24"/>
+                                <w:szCs w:val="24"/>
+                              </w:rPr>
+                            </w:pPr>
+                            <w:r>
+                              <w:rPr>
+                                <w:rFonts w:ascii="Arial" w:eastAsia="Times New Roman" w:hAnsi="Arial" w:cs="Arial"/>
+                                <w:color w:val="000000" w:themeColor="text1"/>
+                                <w:sz w:val="24"/>
+                                <w:szCs w:val="24"/>
+                              </w:rPr>
+                              <w:t>&lt;&lt;</w:t>
+                            </w:r>
+                            <w:proofErr w:type="spellStart"/>
+                            <w:r>
+                              <w:rPr>
+                                <w:rFonts w:ascii="Arial" w:eastAsia="Times New Roman" w:hAnsi="Arial" w:cs="Arial"/>
+                                <w:color w:val="000000" w:themeColor="text1"/>
+                                <w:sz w:val="24"/>
+                                <w:szCs w:val="24"/>
+                              </w:rPr>
+                              <w:t>representativeAddress</w:t>
+                            </w:r>
+                            <w:proofErr w:type="spellEnd"/>
+                            <w:r>
+                              <w:rPr>
+                                <w:rFonts w:ascii="Arial" w:eastAsia="Times New Roman" w:hAnsi="Arial" w:cs="Arial"/>
+                                <w:color w:val="000000" w:themeColor="text1"/>
+                                <w:sz w:val="24"/>
+                                <w:szCs w:val="24"/>
+                              </w:rPr>
+                              <w:t>&gt;&gt;</w:t>
+                            </w:r>
+                          </w:p>
+                        </w:txbxContent>
+                      </wps:txbx>
+                      <wps:bodyPr rot="0" vert="horz" wrap="square" lIns="91440" tIns="45720" rIns="91440" bIns="45720" anchor="t" anchorCtr="0">
+                        <a:noAutofit/>
+                      </wps:bodyPr>
+                    </wps:wsp>
+                  </a:graphicData>
+                </a:graphic>
+                <wp14:sizeRelH relativeFrom="page">
+                  <wp14:pctWidth>0</wp14:pctWidth>
+                </wp14:sizeRelH>
+                <wp14:sizeRelV relativeFrom="page">
+                  <wp14:pctHeight>0</wp14:pctHeight>
+                </wp14:sizeRelV>
+              </wp:anchor>
+            </w:drawing>
+          </mc:Choice>
+          <mc:Fallback>
+            <w:pict>
+              <v:shape w14:anchorId="500B8F90" id="_x0000_s1029" type="#_x0000_t202" style="position:absolute;left:0;text-align:left;margin-left:-28.05pt;margin-top:.45pt;width:240.9pt;height:118.2pt;z-index:251666432;visibility:visible;mso-wrap-style:square;mso-width-percent:0;mso-height-percent:0;mso-wrap-distance-left:9pt;mso-wrap-distance-top:0;mso-wrap-distance-right:9pt;mso-wrap-distance-bottom:0;mso-position-horizontal:absolute;mso-position-horizontal-relative:text;mso-position-vertical:absolute;mso-position-vertical-relative:text;mso-width-percent:0;mso-height-percent:0;mso-width-relative:page;mso-height-relative:page;v-text-anchor:top" o:gfxdata="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" filled="f">
+                <v:textbox>
+                  <w:txbxContent>
+                    <w:p>
+                      <w:pPr>
+                        <w:pStyle w:val="NoSpacing"/>
+                        <w:rPr>
+                          <w:rFonts w:ascii="Arial" w:eastAsia="Times New Roman" w:hAnsi="Arial" w:cs="Arial"/>
+                          <w:color w:val="000000" w:themeColor="text1"/>
+                          <w:sz w:val="24"/>
+                          <w:szCs w:val="24"/>
+                        </w:rPr>
+                      </w:pPr>
+                      <w:r>
+                        <w:rPr>
+                          <w:rFonts w:ascii="Arial" w:eastAsia="Times New Roman" w:hAnsi="Arial" w:cs="Arial"/>
+                          <w:color w:val="000000" w:themeColor="text1"/>
+                          <w:sz w:val="24"/>
+                          <w:szCs w:val="24"/>
+                        </w:rPr>
+                        <w:t>&lt;&lt;</w:t>
+                      </w:r>
+                      <w:proofErr w:type="spellStart"/>
+                      <w:r>
+                        <w:rPr>
+                          <w:rFonts w:ascii="Arial" w:eastAsia="Times New Roman" w:hAnsi="Arial" w:cs="Arial"/>
+                          <w:color w:val="000000" w:themeColor="text1"/>
+                          <w:sz w:val="24"/>
+                          <w:szCs w:val="24"/>
+                        </w:rPr>
+                        <w:t>representativeName</w:t>
+                      </w:r>
+                      <w:proofErr w:type="spellEnd"/>
+                      <w:r>
+                        <w:rPr>
+                          <w:rFonts w:ascii="Arial" w:eastAsia="Times New Roman" w:hAnsi="Arial" w:cs="Arial"/>
+                          <w:color w:val="000000" w:themeColor="text1"/>
+                          <w:sz w:val="24"/>
+                          <w:szCs w:val="24"/>
+                        </w:rPr>
+                        <w:t>&gt;&gt;</w:t>
+                      </w:r>
+                    </w:p>
+                    <w:p>
+                      <w:pPr>
+                        <w:pStyle w:val="NoSpacing"/>
+                        <w:rPr>
+                          <w:rFonts w:ascii="Arial" w:hAnsi="Arial" w:cs="Arial"/>
+                          <w:sz w:val="24"/>
+                          <w:szCs w:val="24"/>
+                        </w:rPr>
+                      </w:pPr>
+                      <w:r>
+                        <w:rPr>
+                          <w:rFonts w:ascii="Arial" w:eastAsia="Times New Roman" w:hAnsi="Arial" w:cs="Arial"/>
+                          <w:color w:val="000000" w:themeColor="text1"/>
+                          <w:sz w:val="24"/>
+                          <w:szCs w:val="24"/>
+                        </w:rPr>
+                        <w:t>&lt;&lt;</w:t>
+                      </w:r>
+                      <w:proofErr w:type="spellStart"/>
+                      <w:r>
+                        <w:rPr>
+                          <w:rFonts w:ascii="Arial" w:eastAsia="Times New Roman" w:hAnsi="Arial" w:cs="Arial"/>
+                          <w:color w:val="000000" w:themeColor="text1"/>
+                          <w:sz w:val="24"/>
+                          <w:szCs w:val="24"/>
+                        </w:rPr>
+                        <w:t>representativeAddress</w:t>
+                      </w:r>
+                      <w:proofErr w:type="spellEnd"/>
+                      <w:r>
+                        <w:rPr>
+                          <w:rFonts w:ascii="Arial" w:eastAsia="Times New Roman" w:hAnsi="Arial" w:cs="Arial"/>
+                          <w:color w:val="000000" w:themeColor="text1"/>
+                          <w:sz w:val="24"/>
+                          <w:szCs w:val="24"/>
+                        </w:rPr>
+                        <w:t>&gt;&gt;</w:t>
+                      </w:r>
+                    </w:p>
+                  </w:txbxContent>
+                </v:textbox>
+                <w10:wrap type="square"/>
+              </v:shape>
+            </w:pict>
+          </mc:Fallback>
+        </mc:AlternateContent>
+      </w:r>
+      <w:r>
+        <w:rPr>
+          <w:rFonts w:ascii="Arial" w:hAnsi="Arial" w:cs="Arial"/>
+          <w:noProof/>
+          <w:color w:val="3C3C3B"/>
+          <w:sz w:val="15"/>
+          <w:szCs w:val="15"/>
+        </w:rPr>
+        <w:drawing>
+          <wp:anchor distT="0" distB="0" distL="114300" distR="114300" simplePos="0" relativeHeight="251665408" behindDoc="0" locked="0" layoutInCell="1" allowOverlap="1" wp14:anchorId="25F6062D" wp14:editId="6A57A25E">
+            <wp:simplePos x="0" y="0"/>
+            <wp:positionH relativeFrom="column">
+              <wp:posOffset>3292475</wp:posOffset>
+            </wp:positionH>
+            <wp:positionV relativeFrom="paragraph">
+              <wp:posOffset>5715</wp:posOffset>
+            </wp:positionV>
+            <wp:extent cx="2650540" cy="1764000"/>
+            <wp:effectExtent l="0" t="0" r="3810" b="1905"/>
+            <wp:wrapSquare wrapText="bothSides"/>
+            <wp:docPr id="5" name="Picture 5" descr="https://s3-eu-west-2.amazonaws.com/intranet-prod-storage-1dvcquh7kophi/uploads/2018/04/HMCTS_BLK_960x640-650x433.jpg"/>
+            <wp:cNvGraphicFramePr>
+              <a:graphicFrameLocks xmlns:a="http://schemas.openxmlformats.org/drawingml/2006/main" noChangeAspect="1"/>
+            </wp:cNvGraphicFramePr>
+            <a:graphic xmlns:a="http://schemas.openxmlformats.org/drawingml/2006/main">
+              <a:graphicData uri="http://schemas.openxmlformats.org/drawingml/2006/picture">
+                <pic:pic xmlns:pic="http://schemas.openxmlformats.org/drawingml/2006/picture">
+                  <pic:nvPicPr>
+                    <pic:cNvPr id="0" name="Picture 6" descr="https://s3-eu-west-2.amazonaws.com/intranet-prod-storage-1dvcquh7kophi/uploads/2018/04/HMCTS_BLK_960x640-650x433.jpg"/>
+                    <pic:cNvPicPr>
+                      <a:picLocks noChangeAspect="1" noChangeArrowheads="1"/>
+                    </pic:cNvPicPr>
+                  </pic:nvPicPr>
+                  <pic:blipFill>
+                    <a:blip r:embed="rId7" cstate="print">
+                      <a:extLst>
+                        <a:ext uri="{28A0092B-C50C-407E-A947-70E740481C1C}">
+                          <a14:useLocalDpi xmlns:a14="http://schemas.microsoft.com/office/drawing/2010/main" val="0"/>
+                        </a:ext>
+                      </a:extLst>
+                    </a:blip>
+                    <a:srcRect/>
+                    <a:stretch>
+                      <a:fillRect/>
+                    </a:stretch>
+                  </pic:blipFill>
+                  <pic:spPr bwMode="auto">
+                    <a:xfrm>
+                      <a:off x="0" y="0"/>
+                      <a:ext cx="2650540" cy="1764000"/>
+                    </a:xfrm>
+                    <a:prstGeom prst="rect">
+                      <a:avLst/>
+                    </a:prstGeom>
+                    <a:noFill/>
+                    <a:ln>
+                      <a:noFill/>
+                    </a:ln>
+                  </pic:spPr>
+                </pic:pic>
+              </a:graphicData>
+            </a:graphic>
+            <wp14:sizeRelH relativeFrom="page">
+              <wp14:pctWidth>0</wp14:pctWidth>
+            </wp14:sizeRelH>
+            <wp14:sizeRelV relativeFrom="page">
+              <wp14:pctHeight>0</wp14:pctHeight>
+            </wp14:sizeRelV>
+          </wp:anchor>
+        </w:drawing>
+      </w:r>
+    </w:p>
+    <w:p>
+      <w:pPr>
+        <w:ind w:left="-567" w:right="-608"/>
+        <w:rPr>
+          <w:rFonts w:ascii="Arial" w:eastAsia="Times New Roman" w:hAnsi="Arial" w:cs="Arial"/>
+          <w:color w:val="000000" w:themeColor="text1"/>
+          <w:sz w:val="28"/>
+          <w:szCs w:val="28"/>
+        </w:rPr>
+      </w:pPr>
+    </w:p>
+    <w:p>
+      <w:pPr>
+        <w:ind w:left="-567" w:right="-608"/>
+        <w:rPr>
+          <w:rFonts w:ascii="Arial" w:eastAsia="Times New Roman" w:hAnsi="Arial" w:cs="Arial"/>
+          <w:color w:val="000000" w:themeColor="text1"/>
+          <w:sz w:val="48"/>
+          <w:szCs w:val="48"/>
+        </w:rPr>
+      </w:pPr>
+    </w:p>
+    <w:p>
+      <w:pPr>
+        <w:ind w:left="-567" w:right="-608"/>
+        <w:rPr>
+          <w:rFonts w:ascii="Arial" w:eastAsia="Times New Roman" w:hAnsi="Arial" w:cs="Arial"/>
+          <w:color w:val="000000" w:themeColor="text1"/>
+          <w:sz w:val="48"/>
+          <w:szCs w:val="48"/>
+        </w:rPr>
+      </w:pPr>
+    </w:p>
+    <w:p>
+      <w:pPr>
+        <w:ind w:right="-608"/>
+        <w:rPr>
+          <w:rFonts w:ascii="Arial" w:eastAsia="Times New Roman" w:hAnsi="Arial" w:cs="Arial"/>
+          <w:color w:val="000000" w:themeColor="text1"/>
+          <w:sz w:val="52"/>
+          <w:szCs w:val="52"/>
+        </w:rPr>
+      </w:pPr>
+    </w:p>
+    <w:p>
+      <w:pPr>
+        <w:ind w:left="-567" w:right="-608"/>
+        <w:rPr>
+          <w:rFonts w:ascii="Arial" w:eastAsia="Times New Roman" w:hAnsi="Arial" w:cs="Arial"/>
+          <w:color w:val="000000" w:themeColor="text1"/>
+          <w:sz w:val="48"/>
+          <w:szCs w:val="48"/>
+        </w:rPr>
+      </w:pPr>
+      <w:r>
+        <w:rPr>
+          <w:rFonts w:ascii="Arial" w:eastAsia="Times New Roman" w:hAnsi="Arial" w:cs="Arial"/>
+          <w:color w:val="000000" w:themeColor="text1"/>
+          <w:sz w:val="48"/>
+          <w:szCs w:val="48"/>
+        </w:rPr>
+        <w:br/>
+      </w:r>
+      <w:r>
+        <w:rPr>
+          <w:rFonts w:ascii="Arial" w:eastAsia="Times New Roman" w:hAnsi="Arial" w:cs="Arial"/>
+          <w:color w:val="000000" w:themeColor="text1"/>
+          <w:sz w:val="48"/>
+          <w:szCs w:val="48"/>
+        </w:rPr>
+        <w:t xml:space="preserve">Document cover sheet </w:t>
+      </w:r>
+    </w:p>
+    <w:p>
+      <w:pPr>
+        <w:ind w:left="-567" w:right="-608"/>
+        <w:rPr>
+          <w:rFonts w:ascii="Arial" w:eastAsia="Times New Roman" w:hAnsi="Arial" w:cs="Arial"/>
+          <w:color w:val="000000" w:themeColor="text1"/>
+          <w:sz w:val="28"/>
+          <w:szCs w:val="28"/>
+        </w:rPr>
+      </w:pPr>
+    </w:p>
+    <w:p>
+      <w:pPr>
+        <w:ind w:left="-567" w:right="-565"/>
+        <w:rPr>
+          <w:rFonts w:ascii="Arial" w:eastAsia="Times New Roman" w:hAnsi="Arial" w:cs="Arial"/>
+          <w:color w:val="000000" w:themeColor="text1"/>
+          <w:sz w:val="28"/>
+          <w:szCs w:val="28"/>
+        </w:rPr>
+      </w:pPr>
+      <w:r>
+        <w:rPr>
+          <w:rFonts w:ascii="Arial" w:eastAsia="Times New Roman" w:hAnsi="Arial" w:cs="Arial"/>
+          <w:color w:val="000000" w:themeColor="text1"/>
+          <w:sz w:val="28"/>
+          <w:szCs w:val="28"/>
+        </w:rPr>
+        <w:t>Your unique reference number is</w:t>
+      </w:r>
+    </w:p>
+    <w:p>
+      <w:pPr>
+        <w:ind w:left="-567" w:right="-565"/>
+        <w:rPr>
+          <w:rFonts w:ascii="Arial" w:eastAsia="Times New Roman" w:hAnsi="Arial" w:cs="Arial"/>
+          <w:color w:val="000000" w:themeColor="text1"/>
+          <w:sz w:val="28"/>
+          <w:szCs w:val="28"/>
+        </w:rPr>
+      </w:pPr>
+      <w:r>
+        <w:rPr>
+          <w:rFonts w:ascii="Arial" w:hAnsi="Arial" w:cs="Arial"/>
+          <w:noProof/>
+          <w:sz w:val="28"/>
+          <w:szCs w:val="28"/>
+        </w:rPr>
+        <mc:AlternateContent>
+          <mc:Choice Requires="wps">
+            <w:drawing>
+              <wp:anchor distT="45720" distB="45720" distL="114300" distR="114300" simplePos="0" relativeHeight="251664384" behindDoc="1" locked="0" layoutInCell="1" allowOverlap="1" wp14:anchorId="3EFCEEED" wp14:editId="3AC2050D">
+                <wp:simplePos x="0" y="0"/>
+                <wp:positionH relativeFrom="column">
+                  <wp:posOffset>-343535</wp:posOffset>
+                </wp:positionH>
+                <wp:positionV relativeFrom="paragraph">
+                  <wp:posOffset>305435</wp:posOffset>
+                </wp:positionV>
+                <wp:extent cx="6057900" cy="554355"/>
+                <wp:effectExtent l="0" t="0" r="12700" b="14605"/>
+                <wp:wrapTight wrapText="bothSides">
+                  <wp:wrapPolygon edited="1">
+                    <wp:start x="0" y="0"/>
+                    <wp:lineTo x="0" y="21773"/>
+                    <wp:lineTo x="20367" y="21600"/>
+                    <wp:lineTo x="21600" y="21600"/>
+                    <wp:lineTo x="21614" y="0"/>
+                    <wp:lineTo x="0" y="0"/>
+                  </wp:wrapPolygon>
+                </wp:wrapTight>
+                <wp:docPr id="217" name="Text Box 2"/>
+                <wp:cNvGraphicFramePr>
+                  <a:graphicFrameLocks xmlns:a="http://schemas.openxmlformats.org/drawingml/2006/main"/>
+                </wp:cNvGraphicFramePr>
+                <a:graphic xmlns:a="http://schemas.openxmlformats.org/drawingml/2006/main">
+                  <a:graphicData uri="http://schemas.microsoft.com/office/word/2010/wordprocessingShape">
+                    <wps:wsp>
+                      <wps:cNvSpPr txBox="1">
+                        <a:spLocks noChangeArrowheads="1"/>
+                      </wps:cNvSpPr>
+                      <wps:spPr bwMode="auto">
+                        <a:xfrm>
+                          <a:off x="0" y="0"/>
+                          <a:ext cx="6057900" cy="554355"/>
+                        </a:xfrm>
+                        <a:prstGeom prst="rect">
+                          <a:avLst/>
+                        </a:prstGeom>
+                        <a:noFill/>
+                        <a:ln w="9525">
+                          <a:solidFill>
+                            <a:srgbClr val="000000"/>
+                          </a:solidFill>
+                          <a:miter lim="800000"/>
+                          <a:headEnd/>
+                          <a:tailEnd/>
+                        </a:ln>
+                      </wps:spPr>
+                      <wps:txbx>
+                        <w:txbxContent>
+                          <w:p>
+                            <w:pPr>
+                              <w:jc w:val="center"/>
+                              <w:rPr>
+                                <w:sz w:val="48"/>
+                                <w:szCs w:val="48"/>
+                              </w:rPr>
+                            </w:pPr>
+                            <w:r>
+                              <w:rPr>
+                                <w:rFonts w:eastAsia="Times New Roman"/>
+                                <w:color w:val="000000" w:themeColor="text1"/>
+                                <w:sz w:val="48"/>
+                                <w:szCs w:val="48"/>
+                              </w:rPr>
+                              <w:t>&lt;&lt;</w:t>
+                            </w:r>
+                            <w:proofErr w:type="spellStart"/>
+                            <w:r>
+                              <w:rPr>
+                                <w:rFonts w:eastAsia="Times New Roman"/>
+                                <w:color w:val="000000" w:themeColor="text1"/>
+                                <w:sz w:val="48"/>
+                                <w:szCs w:val="48"/>
+                              </w:rPr>
+                              <w:t>ccdCaseNumber</w:t>
+                            </w:r>
+                            <w:proofErr w:type="spellEnd"/>
+                            <w:r>
+                              <w:rPr>
+                                <w:rFonts w:eastAsia="Times New Roman"/>
+                                <w:color w:val="000000" w:themeColor="text1"/>
+                                <w:sz w:val="48"/>
+                                <w:szCs w:val="48"/>
+                              </w:rPr>
+                              <w:t>&gt;&gt;</w:t>
+                            </w:r>
+                          </w:p>
+                        </w:txbxContent>
+                      </wps:txbx>
+                      <wps:bodyPr rot="0" vert="horz" wrap="square" lIns="91440" tIns="45720" rIns="91440" bIns="36000" anchor="ctr" anchorCtr="0">
+                        <a:spAutoFit/>
+                      </wps:bodyPr>
+                    </wps:wsp>
+                  </a:graphicData>
+                </a:graphic>
+                <wp14:sizeRelH relativeFrom="margin">
+                  <wp14:pctWidth>0</wp14:pctWidth>
+                </wp14:sizeRelH>
+                <wp14:sizeRelV relativeFrom="margin">
+                  <wp14:pctHeight>0</wp14:pctHeight>
+                </wp14:sizeRelV>
+              </wp:anchor>
+            </w:drawing>
+          </mc:Choice>
+          <mc:Fallback>
+            <w:pict>
+              <v:shape w14:anchorId="3EFCEEED" id="_x0000_s1030" type="#_x0000_t202" style="position:absolute;left:0;text-align:left;margin-left:-27.05pt;margin-top:24.05pt;width:477pt;height:43.65pt;z-index:-251652096;visibility:visible;mso-wrap-style:square;mso-width-percent:0;mso-height-percent:0;mso-wrap-distance-left:9pt;mso-wrap-distance-top:3.6pt;mso-wrap-distance-right:9pt;mso-wrap-distance-bottom:3.6pt;mso-position-horizontal:absolute;mso-position-horizontal-relative:text;mso-position-vertical:absolute;mso-position-vertical-relative:text;mso-width-percent:0;mso-height-percent:0;mso-width-relative:margin;mso-height-relative:margin;v-text-anchor:middle" wrapcoords="0 0 0 18182 20367 18037 21600 18037 21614 0 0 0" o:gfxdata="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" filled="f">
+                <v:textbox style="mso-fit-shape-to-text:t" inset=",,,1mm">
+                  <w:txbxContent>
+                    <w:p>
+                      <w:pPr>
+                        <w:jc w:val="center"/>
+                        <w:rPr>
+                          <w:sz w:val="48"/>
+                          <w:szCs w:val="48"/>
+                        </w:rPr>
+                      </w:pPr>
+                      <w:r>
+                        <w:rPr>
+                          <w:rFonts w:eastAsia="Times New Roman"/>
+                          <w:color w:val="000000" w:themeColor="text1"/>
+                          <w:sz w:val="48"/>
+                          <w:szCs w:val="48"/>
+                        </w:rPr>
+                        <w:t>&lt;&lt;</w:t>
+                      </w:r>
+                      <w:proofErr w:type="spellStart"/>
+                      <w:r>
+                        <w:rPr>
+                          <w:rFonts w:eastAsia="Times New Roman"/>
+                          <w:color w:val="000000" w:themeColor="text1"/>
+                          <w:sz w:val="48"/>
+                          <w:szCs w:val="48"/>
+                        </w:rPr>
+                        <w:t>ccdCaseNumber</w:t>
+                      </w:r>
+                      <w:proofErr w:type="spellEnd"/>
+                      <w:r>
+                        <w:rPr>
+                          <w:rFonts w:eastAsia="Times New Roman"/>
+                          <w:color w:val="000000" w:themeColor="text1"/>
+                          <w:sz w:val="48"/>
+                          <w:szCs w:val="48"/>
+                        </w:rPr>
+                        <w:t>&gt;&gt;</w:t>
+                      </w:r>
+                    </w:p>
+                  </w:txbxContent>
+                </v:textbox>
+                <w10:wrap type="tight"/>
+              </v:shape>
+            </w:pict>
+          </mc:Fallback>
+        </mc:AlternateContent>
+      </w:r>
+    </w:p>
+    <w:p>
+      <w:pPr>
+        <w:ind w:left="-567" w:right="-565"/>
+        <w:rPr>
+          <w:rFonts w:ascii="Arial" w:eastAsia="Times New Roman" w:hAnsi="Arial" w:cs="Arial"/>
+          <w:color w:val="000000" w:themeColor="text1"/>
+          <w:sz w:val="28"/>
+          <w:szCs w:val="28"/>
+        </w:rPr>
+      </w:pPr>
+    </w:p>
+    <w:p>
+      <w:pPr>
+        <w:ind w:left="-567" w:right="-565"/>
+        <w:rPr>
+          <w:rFonts w:ascii="Arial" w:eastAsia="Times New Roman" w:hAnsi="Arial" w:cs="Arial"/>
+          <w:color w:val="000000" w:themeColor="text1"/>
+          <w:sz w:val="28"/>
+          <w:szCs w:val="28"/>
+        </w:rPr>
+      </w:pPr>
+      <w:r>
+        <w:rPr>
+          <w:rFonts w:ascii="Arial" w:eastAsia="Times New Roman" w:hAnsi="Arial" w:cs="Arial"/>
+          <w:color w:val="000000" w:themeColor="text1"/>
+          <w:sz w:val="28"/>
+          <w:szCs w:val="28"/>
+        </w:rPr>
+        <w:t>You must include this cover sheet with anything you sent to the court.</w:t>
+      </w:r>
+    </w:p>
+    <w:p>
+      <w:pPr>
+        <w:ind w:left="-567" w:right="-608"/>
+        <w:rPr>
+          <w:rFonts w:ascii="Arial" w:eastAsia="Times New Roman" w:hAnsi="Arial" w:cs="Arial"/>
+          <w:color w:val="000000" w:themeColor="text1"/>
+          <w:sz w:val="28"/>
+          <w:szCs w:val="28"/>
+        </w:rPr>
+      </w:pPr>
+      <w:r>
+        <w:rPr>
+          <w:rFonts w:ascii="Arial" w:eastAsia="Times New Roman" w:hAnsi="Arial" w:cs="Arial"/>
+          <w:color w:val="000000" w:themeColor="text1"/>
+          <w:sz w:val="28"/>
+          <w:szCs w:val="28"/>
+        </w:rPr>
+        <w:br/>
+      </w:r>
+    </w:p>
+    <w:p>
+      <w:pPr>
+        <w:ind w:left="-567" w:right="-608"/>
+        <w:rPr>
+          <w:rFonts w:ascii="Arial" w:eastAsia="Times New Roman" w:hAnsi="Arial" w:cs="Arial"/>
+          <w:color w:val="000000" w:themeColor="text1"/>
+          <w:sz w:val="28"/>
+          <w:szCs w:val="28"/>
+        </w:rPr>
+      </w:pPr>
+      <w:r>
+        <w:rPr>
+          <w:rFonts w:ascii="Arial" w:eastAsia="Times New Roman" w:hAnsi="Arial" w:cs="Arial"/>
+          <w:color w:val="000000" w:themeColor="text1"/>
+          <w:sz w:val="28"/>
+          <w:szCs w:val="28"/>
+        </w:rPr>
+        <w:t>HMCTS SCSS</w:t>
+      </w:r>
+    </w:p>
+    <w:p>
+      <w:pPr>
+        <w:ind w:left="-567" w:right="-608"/>
+        <w:rPr>
+          <w:rFonts w:ascii="Arial" w:eastAsia="Times New Roman" w:hAnsi="Arial" w:cs="Arial"/>
+          <w:color w:val="000000" w:themeColor="text1"/>
+          <w:sz w:val="28"/>
+          <w:szCs w:val="28"/>
+        </w:rPr>
+      </w:pPr>
+      <w:r>
+        <w:rPr>
+          <w:rFonts w:ascii="Arial" w:eastAsia="Times New Roman" w:hAnsi="Arial" w:cs="Arial"/>
+          <w:color w:val="000000" w:themeColor="text1"/>
+          <w:sz w:val="28"/>
+          <w:szCs w:val="28"/>
+        </w:rPr>
+        <w:t xml:space="preserve">PO BOX </w:t>
+      </w:r>
+      <w:r>
+        <w:rPr>
+          <w:rFonts w:ascii="Arial" w:eastAsia="Times New Roman" w:hAnsi="Arial" w:cs="Arial"/>
+          <w:color w:val="000000" w:themeColor="text1"/>
+          <w:sz w:val="28"/>
+          <w:szCs w:val="28"/>
+        </w:rPr>
+        <w:t>XXXXX</w:t>
+      </w:r>
+    </w:p>
+    <w:p>
+      <w:pPr>
+        <w:ind w:left="-567" w:right="-608"/>
+        <w:rPr>
+          <w:rFonts w:ascii="Arial" w:eastAsia="Times New Roman" w:hAnsi="Arial" w:cs="Arial"/>
+          <w:color w:val="000000" w:themeColor="text1"/>
+          <w:sz w:val="28"/>
+          <w:szCs w:val="28"/>
+        </w:rPr>
+      </w:pPr>
+      <w:r>
+        <w:rPr>
+          <w:rFonts w:ascii="Arial" w:eastAsia="Times New Roman" w:hAnsi="Arial" w:cs="Arial"/>
+          <w:color w:val="000000" w:themeColor="text1"/>
+          <w:sz w:val="28"/>
+          <w:szCs w:val="28"/>
+        </w:rPr>
+        <w:t>XXX</w:t>
+      </w:r>
+    </w:p>
+    <w:p>
+      <w:pPr>
+        <w:ind w:left="-567" w:right="-608"/>
+        <w:rPr>
+          <w:rFonts w:ascii="Arial" w:eastAsia="Times New Roman" w:hAnsi="Arial" w:cs="Arial"/>
+          <w:color w:val="000000" w:themeColor="text1"/>
+          <w:sz w:val="28"/>
+          <w:szCs w:val="28"/>
+        </w:rPr>
+      </w:pPr>
+      <w:r>
+        <w:rPr>
+          <w:rFonts w:ascii="Arial" w:eastAsia="Times New Roman" w:hAnsi="Arial" w:cs="Arial"/>
+          <w:color w:val="000000" w:themeColor="text1"/>
+          <w:sz w:val="28"/>
+          <w:szCs w:val="28"/>
+        </w:rPr>
+        <w:t>XXXX XXX</w:t>
+      </w:r>
+    </w:p>
+    <w:p>
+      <w:pPr>
+        <w:ind w:left="-567" w:right="-608"/>
+        <w:rPr>
+          <w:rFonts w:ascii="Arial" w:eastAsia="Times New Roman" w:hAnsi="Arial" w:cs="Arial"/>
+          <w:color w:val="000000" w:themeColor="text1"/>
+          <w:sz w:val="28"/>
+          <w:szCs w:val="28"/>
+        </w:rPr>
+      </w:pPr>
+      <w:r>
+        <w:rPr>
+          <w:rFonts w:ascii="Arial" w:eastAsia="Times New Roman" w:hAnsi="Arial" w:cs="Arial"/>
+          <w:color w:val="000000" w:themeColor="text1"/>
+          <w:sz w:val="28"/>
+          <w:szCs w:val="28"/>
+        </w:rPr>
+        <w:br/>
+      </w:r>
+    </w:p>
+    <w:p>
+      <w:pPr>
+        <w:ind w:left="-567" w:right="-608"/>
+        <w:rPr>
+          <w:rFonts w:ascii="Arial" w:eastAsia="Times New Roman" w:hAnsi="Arial" w:cs="Arial"/>
+          <w:color w:val="000000" w:themeColor="text1"/>
+          <w:sz w:val="28"/>
+          <w:szCs w:val="28"/>
+        </w:rPr>
+      </w:pPr>
+      <w:r>
+        <w:rPr>
+          <w:rFonts w:ascii="Arial" w:eastAsia="Times New Roman" w:hAnsi="Arial" w:cs="Arial"/>
+          <w:color w:val="000000" w:themeColor="text1"/>
+          <w:sz w:val="28"/>
+          <w:szCs w:val="28"/>
+        </w:rPr>
+        <w:t>This cover sheet will be returned to you with your cherished documents</w:t>
+      </w:r>
     </w:p>
     <w:p>
       <w:pPr>
@@ -2180,6 +3050,43 @@
       <w:shd w:val="clear" w:color="auto" w:fill="E1DFDD"/>
     </w:rPr>
   </w:style>
+  <w:style w:type="paragraph" w:styleId="NoSpacing">
+    <w:name w:val="No Spacing"/>
+    <w:uiPriority w:val="1"/>
+    <w:qFormat/>
+    <w:rsid w:val="00CE7782"/>
+    <w:rPr>
+      <w:sz w:val="22"/>
+      <w:szCs w:val="22"/>
+    </w:rPr>
+  </w:style>
+  <w:style w:type="paragraph" w:styleId="BalloonText">
+    <w:name w:val="Balloon Text"/>
+    <w:basedOn w:val="Normal"/>
+    <w:link w:val="BalloonTextChar"/>
+    <w:uiPriority w:val="99"/>
+    <w:semiHidden/>
+    <w:unhideWhenUsed/>
+    <w:rsid w:val="00C86A4B"/>
+    <w:rPr>
+      <w:rFonts w:ascii="Times New Roman" w:hAnsi="Times New Roman" w:cs="Times New Roman"/>
+      <w:sz w:val="18"/>
+      <w:szCs w:val="18"/>
+    </w:rPr>
+  </w:style>
+  <w:style w:type="character" w:customStyle="1" w:styleId="BalloonTextChar">
+    <w:name w:val="Balloon Text Char"/>
+    <w:basedOn w:val="DefaultParagraphFont"/>
+    <w:link w:val="BalloonText"/>
+    <w:uiPriority w:val="99"/>
+    <w:semiHidden/>
+    <w:rsid w:val="00C86A4B"/>
+    <w:rPr>
+      <w:rFonts w:ascii="Times New Roman" w:hAnsi="Times New Roman" w:cs="Times New Roman"/>
+      <w:sz w:val="18"/>
+      <w:szCs w:val="18"/>
+    </w:rPr>
+  </w:style>
 </w:styles>
 </file>
 

</xml_diff>

<commit_message>
Updated print cover sheets with correct PO box
</commit_message>
<xml_diff>
--- a/docker/docmosis/templates/FL-PLW-LET-ENG-00232.docx
+++ b/docker/docmosis/templates/FL-PLW-LET-ENG-00232.docx
@@ -157,7 +157,7 @@
                                 <w:sz w:val="19"/>
                                 <w:szCs w:val="19"/>
                               </w:rPr>
-                              <w:t>XXXXX</w:t>
+                              <w:t>12879</w:t>
                             </w:r>
                           </w:p>
                           <w:p>
@@ -178,7 +178,7 @@
                                 <w:sz w:val="19"/>
                                 <w:szCs w:val="19"/>
                               </w:rPr>
-                              <w:t>XXX</w:t>
+                              <w:t>Harlow</w:t>
                             </w:r>
                           </w:p>
                           <w:p>
@@ -199,7 +199,25 @@
                                 <w:sz w:val="19"/>
                                 <w:szCs w:val="19"/>
                               </w:rPr>
-                              <w:t>XXXX XXX</w:t>
+                              <w:t>CM20</w:t>
+                            </w:r>
+                            <w:r>
+                              <w:rPr>
+                                <w:rFonts w:ascii="Arial" w:eastAsia="Arial" w:hAnsi="Arial" w:cs="Arial"/>
+                                <w:color w:val="0B0D0D"/>
+                                <w:sz w:val="19"/>
+                                <w:szCs w:val="19"/>
+                              </w:rPr>
+                              <w:t xml:space="preserve"> </w:t>
+                            </w:r>
+                            <w:r>
+                              <w:rPr>
+                                <w:rFonts w:ascii="Arial" w:eastAsia="Arial" w:hAnsi="Arial" w:cs="Arial"/>
+                                <w:color w:val="0B0D0D"/>
+                                <w:sz w:val="19"/>
+                                <w:szCs w:val="19"/>
+                              </w:rPr>
+                              <w:t>9RT</w:t>
                             </w:r>
                           </w:p>
                           <w:p>
@@ -462,7 +480,7 @@
                           <w:sz w:val="19"/>
                           <w:szCs w:val="19"/>
                         </w:rPr>
-                        <w:t>XXXXX</w:t>
+                        <w:t>12879</w:t>
                       </w:r>
                     </w:p>
                     <w:p>
@@ -483,7 +501,7 @@
                           <w:sz w:val="19"/>
                           <w:szCs w:val="19"/>
                         </w:rPr>
-                        <w:t>XXX</w:t>
+                        <w:t>Harlow</w:t>
                       </w:r>
                     </w:p>
                     <w:p>
@@ -504,7 +522,25 @@
                           <w:sz w:val="19"/>
                           <w:szCs w:val="19"/>
                         </w:rPr>
-                        <w:t>XXXX XXX</w:t>
+                        <w:t>CM20</w:t>
+                      </w:r>
+                      <w:r>
+                        <w:rPr>
+                          <w:rFonts w:ascii="Arial" w:eastAsia="Arial" w:hAnsi="Arial" w:cs="Arial"/>
+                          <w:color w:val="0B0D0D"/>
+                          <w:sz w:val="19"/>
+                          <w:szCs w:val="19"/>
+                        </w:rPr>
+                        <w:t xml:space="preserve"> </w:t>
+                      </w:r>
+                      <w:r>
+                        <w:rPr>
+                          <w:rFonts w:ascii="Arial" w:eastAsia="Arial" w:hAnsi="Arial" w:cs="Arial"/>
+                          <w:color w:val="0B0D0D"/>
+                          <w:sz w:val="19"/>
+                          <w:szCs w:val="19"/>
+                        </w:rPr>
+                        <w:t>9RT</w:t>
                       </w:r>
                     </w:p>
                     <w:p>
@@ -712,8 +748,6 @@
     <w:p/>
     <w:p/>
     <w:p>
-      <w:bookmarkStart w:id="0" w:name="_GoBack"/>
-      <w:bookmarkEnd w:id="0"/>
       <w:r>
         <w:rPr>
           <w:noProof/>
@@ -2318,7 +2352,7 @@
           <w:sz w:val="28"/>
           <w:szCs w:val="28"/>
         </w:rPr>
-        <w:t>XXXXX</w:t>
+        <w:t>12879</w:t>
       </w:r>
     </w:p>
     <w:p>
@@ -2338,7 +2372,7 @@
           <w:sz w:val="28"/>
           <w:szCs w:val="28"/>
         </w:rPr>
-        <w:t>XXX</w:t>
+        <w:t>Harlow</w:t>
       </w:r>
     </w:p>
     <w:p>
@@ -2358,8 +2392,10 @@
           <w:sz w:val="28"/>
           <w:szCs w:val="28"/>
         </w:rPr>
-        <w:t>XXXX XXX</w:t>
-      </w:r>
+        <w:t>CM20 9RT</w:t>
+      </w:r>
+      <w:bookmarkStart w:id="0" w:name="_GoBack"/>
+      <w:bookmarkEnd w:id="0"/>
     </w:p>
     <w:p>
       <w:pPr>

</xml_diff>

<commit_message>
Updated print cover sheets with correct PO box (#882)
</commit_message>
<xml_diff>
--- a/docker/docmosis/templates/FL-PLW-LET-ENG-00232.docx
+++ b/docker/docmosis/templates/FL-PLW-LET-ENG-00232.docx
@@ -157,7 +157,7 @@
                                 <w:sz w:val="19"/>
                                 <w:szCs w:val="19"/>
                               </w:rPr>
-                              <w:t>XXXXX</w:t>
+                              <w:t>12879</w:t>
                             </w:r>
                           </w:p>
                           <w:p>
@@ -178,7 +178,7 @@
                                 <w:sz w:val="19"/>
                                 <w:szCs w:val="19"/>
                               </w:rPr>
-                              <w:t>XXX</w:t>
+                              <w:t>Harlow</w:t>
                             </w:r>
                           </w:p>
                           <w:p>
@@ -199,7 +199,25 @@
                                 <w:sz w:val="19"/>
                                 <w:szCs w:val="19"/>
                               </w:rPr>
-                              <w:t>XXXX XXX</w:t>
+                              <w:t>CM20</w:t>
+                            </w:r>
+                            <w:r>
+                              <w:rPr>
+                                <w:rFonts w:ascii="Arial" w:eastAsia="Arial" w:hAnsi="Arial" w:cs="Arial"/>
+                                <w:color w:val="0B0D0D"/>
+                                <w:sz w:val="19"/>
+                                <w:szCs w:val="19"/>
+                              </w:rPr>
+                              <w:t xml:space="preserve"> </w:t>
+                            </w:r>
+                            <w:r>
+                              <w:rPr>
+                                <w:rFonts w:ascii="Arial" w:eastAsia="Arial" w:hAnsi="Arial" w:cs="Arial"/>
+                                <w:color w:val="0B0D0D"/>
+                                <w:sz w:val="19"/>
+                                <w:szCs w:val="19"/>
+                              </w:rPr>
+                              <w:t>9RT</w:t>
                             </w:r>
                           </w:p>
                           <w:p>
@@ -462,7 +480,7 @@
                           <w:sz w:val="19"/>
                           <w:szCs w:val="19"/>
                         </w:rPr>
-                        <w:t>XXXXX</w:t>
+                        <w:t>12879</w:t>
                       </w:r>
                     </w:p>
                     <w:p>
@@ -483,7 +501,7 @@
                           <w:sz w:val="19"/>
                           <w:szCs w:val="19"/>
                         </w:rPr>
-                        <w:t>XXX</w:t>
+                        <w:t>Harlow</w:t>
                       </w:r>
                     </w:p>
                     <w:p>
@@ -504,7 +522,25 @@
                           <w:sz w:val="19"/>
                           <w:szCs w:val="19"/>
                         </w:rPr>
-                        <w:t>XXXX XXX</w:t>
+                        <w:t>CM20</w:t>
+                      </w:r>
+                      <w:r>
+                        <w:rPr>
+                          <w:rFonts w:ascii="Arial" w:eastAsia="Arial" w:hAnsi="Arial" w:cs="Arial"/>
+                          <w:color w:val="0B0D0D"/>
+                          <w:sz w:val="19"/>
+                          <w:szCs w:val="19"/>
+                        </w:rPr>
+                        <w:t xml:space="preserve"> </w:t>
+                      </w:r>
+                      <w:r>
+                        <w:rPr>
+                          <w:rFonts w:ascii="Arial" w:eastAsia="Arial" w:hAnsi="Arial" w:cs="Arial"/>
+                          <w:color w:val="0B0D0D"/>
+                          <w:sz w:val="19"/>
+                          <w:szCs w:val="19"/>
+                        </w:rPr>
+                        <w:t>9RT</w:t>
                       </w:r>
                     </w:p>
                     <w:p>
@@ -712,8 +748,6 @@
     <w:p/>
     <w:p/>
     <w:p>
-      <w:bookmarkStart w:id="0" w:name="_GoBack"/>
-      <w:bookmarkEnd w:id="0"/>
       <w:r>
         <w:rPr>
           <w:noProof/>
@@ -2318,7 +2352,7 @@
           <w:sz w:val="28"/>
           <w:szCs w:val="28"/>
         </w:rPr>
-        <w:t>XXXXX</w:t>
+        <w:t>12879</w:t>
       </w:r>
     </w:p>
     <w:p>
@@ -2338,7 +2372,7 @@
           <w:sz w:val="28"/>
           <w:szCs w:val="28"/>
         </w:rPr>
-        <w:t>XXX</w:t>
+        <w:t>Harlow</w:t>
       </w:r>
     </w:p>
     <w:p>
@@ -2358,8 +2392,10 @@
           <w:sz w:val="28"/>
           <w:szCs w:val="28"/>
         </w:rPr>
-        <w:t>XXXX XXX</w:t>
-      </w:r>
+        <w:t>CM20 9RT</w:t>
+      </w:r>
+      <w:bookmarkStart w:id="0" w:name="_GoBack"/>
+      <w:bookmarkEnd w:id="0"/>
     </w:p>
     <w:p>
       <w:pPr>

</xml_diff>

<commit_message>
Fix typo in cover document
</commit_message>
<xml_diff>
--- a/docker/docmosis/templates/FL-PLW-LET-ENG-00232.docx
+++ b/docker/docmosis/templates/FL-PLW-LET-ENG-00232.docx
@@ -2323,19 +2323,17 @@
           <w:sz w:val="28"/>
           <w:szCs w:val="28"/>
         </w:rPr>
-        <w:t>HMCTS SCSS</w:t>
-      </w:r>
-    </w:p>
-    <w:p>
-      <w:pPr>
-        <w:ind w:left="-567" w:right="-608"/>
+        <w:t>HMCTS SS</w:t>
+      </w:r>
+      <w:r>
         <w:rPr>
           <w:rFonts w:ascii="Arial" w:eastAsia="Times New Roman" w:hAnsi="Arial" w:cs="Arial"/>
           <w:color w:val="000000" w:themeColor="text1"/>
           <w:sz w:val="28"/>
           <w:szCs w:val="28"/>
         </w:rPr>
-      </w:pPr>
+        <w:t>C</w:t>
+      </w:r>
       <w:r>
         <w:rPr>
           <w:rFonts w:ascii="Arial" w:eastAsia="Times New Roman" w:hAnsi="Arial" w:cs="Arial"/>
@@ -2343,28 +2341,28 @@
           <w:sz w:val="28"/>
           <w:szCs w:val="28"/>
         </w:rPr>
-        <w:t xml:space="preserve">PO BOX </w:t>
-      </w:r>
-      <w:r>
+        <w:t>S</w:t>
+      </w:r>
+    </w:p>
+    <w:p>
+      <w:pPr>
+        <w:ind w:left="-567" w:right="-608"/>
         <w:rPr>
           <w:rFonts w:ascii="Arial" w:eastAsia="Times New Roman" w:hAnsi="Arial" w:cs="Arial"/>
           <w:color w:val="000000" w:themeColor="text1"/>
           <w:sz w:val="28"/>
           <w:szCs w:val="28"/>
         </w:rPr>
-        <w:t>12879</w:t>
-      </w:r>
-    </w:p>
-    <w:p>
-      <w:pPr>
-        <w:ind w:left="-567" w:right="-608"/>
+      </w:pPr>
+      <w:r>
         <w:rPr>
           <w:rFonts w:ascii="Arial" w:eastAsia="Times New Roman" w:hAnsi="Arial" w:cs="Arial"/>
           <w:color w:val="000000" w:themeColor="text1"/>
           <w:sz w:val="28"/>
           <w:szCs w:val="28"/>
         </w:rPr>
-      </w:pPr>
+        <w:t xml:space="preserve">PO BOX </w:t>
+      </w:r>
       <w:r>
         <w:rPr>
           <w:rFonts w:ascii="Arial" w:eastAsia="Times New Roman" w:hAnsi="Arial" w:cs="Arial"/>
@@ -2372,8 +2370,10 @@
           <w:sz w:val="28"/>
           <w:szCs w:val="28"/>
         </w:rPr>
-        <w:t>Harlow</w:t>
-      </w:r>
+        <w:t>12879</w:t>
+      </w:r>
+      <w:bookmarkStart w:id="0" w:name="_GoBack"/>
+      <w:bookmarkEnd w:id="0"/>
     </w:p>
     <w:p>
       <w:pPr>
@@ -2392,10 +2392,28 @@
           <w:sz w:val="28"/>
           <w:szCs w:val="28"/>
         </w:rPr>
+        <w:t>Harlow</w:t>
+      </w:r>
+    </w:p>
+    <w:p>
+      <w:pPr>
+        <w:ind w:left="-567" w:right="-608"/>
+        <w:rPr>
+          <w:rFonts w:ascii="Arial" w:eastAsia="Times New Roman" w:hAnsi="Arial" w:cs="Arial"/>
+          <w:color w:val="000000" w:themeColor="text1"/>
+          <w:sz w:val="28"/>
+          <w:szCs w:val="28"/>
+        </w:rPr>
+      </w:pPr>
+      <w:r>
+        <w:rPr>
+          <w:rFonts w:ascii="Arial" w:eastAsia="Times New Roman" w:hAnsi="Arial" w:cs="Arial"/>
+          <w:color w:val="000000" w:themeColor="text1"/>
+          <w:sz w:val="28"/>
+          <w:szCs w:val="28"/>
+        </w:rPr>
         <w:t>CM20 9RT</w:t>
       </w:r>
-      <w:bookmarkStart w:id="0" w:name="_GoBack"/>
-      <w:bookmarkEnd w:id="0"/>
     </w:p>
     <w:p>
       <w:pPr>

</xml_diff>

<commit_message>
change SCSS to FPLA
</commit_message>
<xml_diff>
--- a/docker/docmosis/templates/FL-PLW-LET-ENG-00232.docx
+++ b/docker/docmosis/templates/FL-PLW-LET-ENG-00232.docx
@@ -2323,7 +2323,7 @@
           <w:sz w:val="28"/>
           <w:szCs w:val="28"/>
         </w:rPr>
-        <w:t>HMCTS SS</w:t>
+        <w:t xml:space="preserve">HMCTS </w:t>
       </w:r>
       <w:r>
         <w:rPr>
@@ -2332,28 +2332,30 @@
           <w:sz w:val="28"/>
           <w:szCs w:val="28"/>
         </w:rPr>
-        <w:t>C</w:t>
-      </w:r>
-      <w:r>
+        <w:t>FPLA</w:t>
+      </w:r>
+      <w:bookmarkStart w:id="0" w:name="_GoBack"/>
+      <w:bookmarkEnd w:id="0"/>
+    </w:p>
+    <w:p>
+      <w:pPr>
+        <w:ind w:left="-567" w:right="-608"/>
         <w:rPr>
           <w:rFonts w:ascii="Arial" w:eastAsia="Times New Roman" w:hAnsi="Arial" w:cs="Arial"/>
           <w:color w:val="000000" w:themeColor="text1"/>
           <w:sz w:val="28"/>
           <w:szCs w:val="28"/>
         </w:rPr>
-        <w:t>S</w:t>
-      </w:r>
-    </w:p>
-    <w:p>
-      <w:pPr>
-        <w:ind w:left="-567" w:right="-608"/>
+      </w:pPr>
+      <w:r>
         <w:rPr>
           <w:rFonts w:ascii="Arial" w:eastAsia="Times New Roman" w:hAnsi="Arial" w:cs="Arial"/>
           <w:color w:val="000000" w:themeColor="text1"/>
           <w:sz w:val="28"/>
           <w:szCs w:val="28"/>
         </w:rPr>
-      </w:pPr>
+        <w:t xml:space="preserve">PO BOX </w:t>
+      </w:r>
       <w:r>
         <w:rPr>
           <w:rFonts w:ascii="Arial" w:eastAsia="Times New Roman" w:hAnsi="Arial" w:cs="Arial"/>
@@ -2361,19 +2363,8 @@
           <w:sz w:val="28"/>
           <w:szCs w:val="28"/>
         </w:rPr>
-        <w:t xml:space="preserve">PO BOX </w:t>
-      </w:r>
-      <w:r>
-        <w:rPr>
-          <w:rFonts w:ascii="Arial" w:eastAsia="Times New Roman" w:hAnsi="Arial" w:cs="Arial"/>
-          <w:color w:val="000000" w:themeColor="text1"/>
-          <w:sz w:val="28"/>
-          <w:szCs w:val="28"/>
-        </w:rPr>
         <w:t>12879</w:t>
       </w:r>
-      <w:bookmarkStart w:id="0" w:name="_GoBack"/>
-      <w:bookmarkEnd w:id="0"/>
     </w:p>
     <w:p>
       <w:pPr>

</xml_diff>

<commit_message>
fix: fix typo in cover document for post (#884)
</commit_message>
<xml_diff>
--- a/docker/docmosis/templates/FL-PLW-LET-ENG-00232.docx
+++ b/docker/docmosis/templates/FL-PLW-LET-ENG-00232.docx
@@ -2323,28 +2323,30 @@
           <w:sz w:val="28"/>
           <w:szCs w:val="28"/>
         </w:rPr>
-        <w:t>HMCTS SCSS</w:t>
-      </w:r>
-    </w:p>
-    <w:p>
-      <w:pPr>
-        <w:ind w:left="-567" w:right="-608"/>
+        <w:t xml:space="preserve">HMCTS </w:t>
+      </w:r>
+      <w:r>
         <w:rPr>
           <w:rFonts w:ascii="Arial" w:eastAsia="Times New Roman" w:hAnsi="Arial" w:cs="Arial"/>
           <w:color w:val="000000" w:themeColor="text1"/>
           <w:sz w:val="28"/>
           <w:szCs w:val="28"/>
         </w:rPr>
-      </w:pPr>
-      <w:r>
+        <w:t>FPLA</w:t>
+      </w:r>
+      <w:bookmarkStart w:id="0" w:name="_GoBack"/>
+      <w:bookmarkEnd w:id="0"/>
+    </w:p>
+    <w:p>
+      <w:pPr>
+        <w:ind w:left="-567" w:right="-608"/>
         <w:rPr>
           <w:rFonts w:ascii="Arial" w:eastAsia="Times New Roman" w:hAnsi="Arial" w:cs="Arial"/>
           <w:color w:val="000000" w:themeColor="text1"/>
           <w:sz w:val="28"/>
           <w:szCs w:val="28"/>
         </w:rPr>
-        <w:t xml:space="preserve">PO BOX </w:t>
-      </w:r>
+      </w:pPr>
       <w:r>
         <w:rPr>
           <w:rFonts w:ascii="Arial" w:eastAsia="Times New Roman" w:hAnsi="Arial" w:cs="Arial"/>
@@ -2352,50 +2354,57 @@
           <w:sz w:val="28"/>
           <w:szCs w:val="28"/>
         </w:rPr>
-        <w:t>12879</w:t>
-      </w:r>
-    </w:p>
-    <w:p>
-      <w:pPr>
-        <w:ind w:left="-567" w:right="-608"/>
+        <w:t xml:space="preserve">PO BOX </w:t>
+      </w:r>
+      <w:r>
         <w:rPr>
           <w:rFonts w:ascii="Arial" w:eastAsia="Times New Roman" w:hAnsi="Arial" w:cs="Arial"/>
           <w:color w:val="000000" w:themeColor="text1"/>
           <w:sz w:val="28"/>
           <w:szCs w:val="28"/>
         </w:rPr>
-      </w:pPr>
-      <w:r>
+        <w:t>12879</w:t>
+      </w:r>
+    </w:p>
+    <w:p>
+      <w:pPr>
+        <w:ind w:left="-567" w:right="-608"/>
         <w:rPr>
           <w:rFonts w:ascii="Arial" w:eastAsia="Times New Roman" w:hAnsi="Arial" w:cs="Arial"/>
           <w:color w:val="000000" w:themeColor="text1"/>
           <w:sz w:val="28"/>
           <w:szCs w:val="28"/>
         </w:rPr>
-        <w:t>Harlow</w:t>
-      </w:r>
-    </w:p>
-    <w:p>
-      <w:pPr>
-        <w:ind w:left="-567" w:right="-608"/>
+      </w:pPr>
+      <w:r>
         <w:rPr>
           <w:rFonts w:ascii="Arial" w:eastAsia="Times New Roman" w:hAnsi="Arial" w:cs="Arial"/>
           <w:color w:val="000000" w:themeColor="text1"/>
           <w:sz w:val="28"/>
           <w:szCs w:val="28"/>
         </w:rPr>
-      </w:pPr>
-      <w:r>
+        <w:t>Harlow</w:t>
+      </w:r>
+    </w:p>
+    <w:p>
+      <w:pPr>
+        <w:ind w:left="-567" w:right="-608"/>
         <w:rPr>
           <w:rFonts w:ascii="Arial" w:eastAsia="Times New Roman" w:hAnsi="Arial" w:cs="Arial"/>
           <w:color w:val="000000" w:themeColor="text1"/>
           <w:sz w:val="28"/>
           <w:szCs w:val="28"/>
         </w:rPr>
+      </w:pPr>
+      <w:r>
+        <w:rPr>
+          <w:rFonts w:ascii="Arial" w:eastAsia="Times New Roman" w:hAnsi="Arial" w:cs="Arial"/>
+          <w:color w:val="000000" w:themeColor="text1"/>
+          <w:sz w:val="28"/>
+          <w:szCs w:val="28"/>
+        </w:rPr>
         <w:t>CM20 9RT</w:t>
       </w:r>
-      <w:bookmarkStart w:id="0" w:name="_GoBack"/>
-      <w:bookmarkEnd w:id="0"/>
     </w:p>
     <w:p>
       <w:pPr>

</xml_diff>

<commit_message>
Update addresses and General letter
</commit_message>
<xml_diff>
--- a/docker/docmosis/templates/FL-PLW-LET-ENG-00232.docx
+++ b/docker/docmosis/templates/FL-PLW-LET-ENG-00232.docx
@@ -1440,6 +1440,32 @@
           <w:szCs w:val="19"/>
         </w:rPr>
       </w:pPr>
+      <w:r>
+        <w:rPr>
+          <w:rFonts w:ascii="Arial" w:hAnsi="Arial" w:cs="Arial"/>
+          <w:sz w:val="19"/>
+          <w:szCs w:val="19"/>
+        </w:rPr>
+        <w:t>We'll look at your documents within 48 hours, then return them to you.</w:t>
+      </w:r>
+    </w:p>
+    <w:p>
+      <w:pPr>
+        <w:rPr>
+          <w:rFonts w:ascii="Arial" w:hAnsi="Arial" w:cs="Arial"/>
+          <w:sz w:val="19"/>
+          <w:szCs w:val="19"/>
+        </w:rPr>
+      </w:pPr>
+    </w:p>
+    <w:p>
+      <w:pPr>
+        <w:rPr>
+          <w:rFonts w:ascii="Arial" w:hAnsi="Arial" w:cs="Arial"/>
+          <w:sz w:val="19"/>
+          <w:szCs w:val="19"/>
+        </w:rPr>
+      </w:pPr>
     </w:p>
     <w:p>
       <w:pPr>
@@ -2334,8 +2360,6 @@
         </w:rPr>
         <w:t>FPLA</w:t>
       </w:r>
-      <w:bookmarkStart w:id="0" w:name="_GoBack"/>
-      <w:bookmarkEnd w:id="0"/>
     </w:p>
     <w:p>
       <w:pPr>

</xml_diff>

<commit_message>
Updating FPL docmosis template
</commit_message>
<xml_diff>
--- a/docker/docmosis/templates/FL-PLW-LET-ENG-00232.docx
+++ b/docker/docmosis/templates/FL-PLW-LET-ENG-00232.docx
@@ -1704,30 +1704,82 @@
         <w:rPr>
           <w:rFonts w:ascii="Arial" w:eastAsia="Times New Roman" w:hAnsi="Arial" w:cs="Arial"/>
           <w:color w:val="000000" w:themeColor="text1"/>
+          <w:sz w:val="48"/>
+          <w:szCs w:val="48"/>
+        </w:rPr>
+      </w:pPr>
+    </w:p>
+    <w:p>
+      <w:pPr>
+        <w:ind w:left="-567" w:right="-565"/>
+        <w:rPr>
+          <w:rFonts w:ascii="Arial" w:eastAsia="Times New Roman" w:hAnsi="Arial" w:cs="Arial"/>
+          <w:color w:val="000000" w:themeColor="text1"/>
+          <w:sz w:val="48"/>
+          <w:szCs w:val="48"/>
+        </w:rPr>
+      </w:pPr>
+    </w:p>
+    <w:p>
+      <w:pPr>
+        <w:ind w:left="-567" w:right="-565"/>
+        <w:rPr>
+          <w:rFonts w:ascii="Arial" w:eastAsia="Times New Roman" w:hAnsi="Arial" w:cs="Arial"/>
+          <w:color w:val="000000" w:themeColor="text1"/>
+          <w:sz w:val="48"/>
+          <w:szCs w:val="48"/>
+        </w:rPr>
+      </w:pPr>
+    </w:p>
+    <w:p>
+      <w:pPr>
+        <w:ind w:left="-567" w:right="-565"/>
+        <w:rPr>
+          <w:rFonts w:ascii="Arial" w:eastAsia="Times New Roman" w:hAnsi="Arial" w:cs="Arial"/>
+          <w:color w:val="000000" w:themeColor="text1"/>
+          <w:sz w:val="48"/>
+          <w:szCs w:val="48"/>
+        </w:rPr>
+      </w:pPr>
+    </w:p>
+    <w:p>
+      <w:pPr>
+        <w:ind w:left="-567" w:right="-565"/>
+        <w:rPr>
+          <w:rFonts w:ascii="Arial" w:eastAsia="Times New Roman" w:hAnsi="Arial" w:cs="Arial"/>
+          <w:color w:val="000000" w:themeColor="text1"/>
           <w:sz w:val="28"/>
           <w:szCs w:val="28"/>
         </w:rPr>
       </w:pPr>
       <w:r>
         <w:rPr>
+          <w:rFonts w:ascii="Arial" w:eastAsia="Times New Roman" w:hAnsi="Arial" w:cs="Arial"/>
+          <w:color w:val="000000" w:themeColor="text1"/>
+          <w:sz w:val="28"/>
+          <w:szCs w:val="28"/>
+        </w:rPr>
+        <w:br/>
+      </w:r>
+      <w:r>
+        <w:rPr>
           <w:rFonts w:ascii="Arial" w:hAnsi="Arial" w:cs="Arial"/>
           <w:noProof/>
         </w:rPr>
-        <w:lastRenderedPageBreak/>
         <mc:AlternateContent>
           <mc:Choice Requires="wps">
             <w:drawing>
-              <wp:anchor distT="0" distB="0" distL="114300" distR="114300" simplePos="0" relativeHeight="251666432" behindDoc="0" locked="0" layoutInCell="1" allowOverlap="1" wp14:anchorId="500B8F90" wp14:editId="668F63D6">
+              <wp:anchor distT="0" distB="0" distL="114300" distR="114300" simplePos="0" relativeHeight="251666432" behindDoc="0" locked="0" layoutInCell="1" allowOverlap="1" wp14:anchorId="500B8F90" wp14:editId="4A563ACC">
                 <wp:simplePos x="0" y="0"/>
                 <wp:positionH relativeFrom="column">
-                  <wp:posOffset>-356235</wp:posOffset>
+                  <wp:posOffset>-358775</wp:posOffset>
                 </wp:positionH>
-                <wp:positionV relativeFrom="paragraph">
-                  <wp:posOffset>5715</wp:posOffset>
+                <wp:positionV relativeFrom="page">
+                  <wp:posOffset>923290</wp:posOffset>
                 </wp:positionV>
-                <wp:extent cx="3059430" cy="1501200"/>
+                <wp:extent cx="3059430" cy="1501140"/>
                 <wp:effectExtent l="0" t="0" r="13970" b="10160"/>
-                <wp:wrapSquare wrapText="bothSides"/>
+                <wp:wrapNone/>
                 <wp:docPr id="1" name="Text Box 2"/>
                 <wp:cNvGraphicFramePr>
                   <a:graphicFrameLocks xmlns:a="http://schemas.openxmlformats.org/drawingml/2006/main"/>
@@ -1741,7 +1793,7 @@
                       <wps:spPr bwMode="auto">
                         <a:xfrm>
                           <a:off x="0" y="0"/>
-                          <a:ext cx="3059430" cy="1501200"/>
+                          <a:ext cx="3059430" cy="1501140"/>
                         </a:xfrm>
                         <a:prstGeom prst="rect">
                           <a:avLst/>
@@ -1856,7 +1908,11 @@
           </mc:Choice>
           <mc:Fallback>
             <w:pict>
-              <v:shape w14:anchorId="500B8F90" id="_x0000_s1029" type="#_x0000_t202" style="position:absolute;left:0;text-align:left;margin-left:-28.05pt;margin-top:.45pt;width:240.9pt;height:118.2pt;z-index:251666432;visibility:visible;mso-wrap-style:square;mso-width-percent:0;mso-height-percent:0;mso-wrap-distance-left:9pt;mso-wrap-distance-top:0;mso-wrap-distance-right:9pt;mso-wrap-distance-bottom:0;mso-position-horizontal:absolute;mso-position-horizontal-relative:text;mso-position-vertical:absolute;mso-position-vertical-relative:text;mso-width-percent:0;mso-height-percent:0;mso-width-relative:page;mso-height-relative:page;v-text-anchor:top" o:gfxdata="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" filled="f">
+              <v:shapetype w14:anchorId="500B8F90" id="_x0000_t202" coordsize="21600,21600" o:spt="202" path="m,l,21600r21600,l21600,xe">
+                <v:stroke joinstyle="miter"/>
+                <v:path gradientshapeok="t" o:connecttype="rect"/>
+              </v:shapetype>
+              <v:shape id="_x0000_s1029" type="#_x0000_t202" style="position:absolute;left:0;text-align:left;margin-left:-28.25pt;margin-top:72.7pt;width:240.9pt;height:118.2pt;z-index:251666432;visibility:visible;mso-wrap-style:square;mso-width-percent:0;mso-height-percent:0;mso-wrap-distance-left:9pt;mso-wrap-distance-top:0;mso-wrap-distance-right:9pt;mso-wrap-distance-bottom:0;mso-position-horizontal:absolute;mso-position-horizontal-relative:text;mso-position-vertical:absolute;mso-position-vertical-relative:page;mso-width-percent:0;mso-height-percent:0;mso-width-relative:page;mso-height-relative:page;v-text-anchor:top" o:gfxdata="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" filled="f">
                 <v:textbox>
                   <w:txbxContent>
                     <w:p>
@@ -1940,7 +1996,7 @@
                     </w:p>
                   </w:txbxContent>
                 </v:textbox>
-                <w10:wrap type="square"/>
+                <w10:wrap anchory="page"/>
               </v:shape>
             </w:pict>
           </mc:Fallback>
@@ -1955,17 +2011,17 @@
           <w:szCs w:val="15"/>
         </w:rPr>
         <w:drawing>
-          <wp:anchor distT="0" distB="0" distL="114300" distR="114300" simplePos="0" relativeHeight="251665408" behindDoc="0" locked="0" layoutInCell="1" allowOverlap="1" wp14:anchorId="25F6062D" wp14:editId="6A57A25E">
+          <wp:anchor distT="0" distB="0" distL="114300" distR="114300" simplePos="0" relativeHeight="251665408" behindDoc="1" locked="0" layoutInCell="1" allowOverlap="1" wp14:anchorId="25F6062D" wp14:editId="62AA4613">
             <wp:simplePos x="0" y="0"/>
             <wp:positionH relativeFrom="column">
-              <wp:posOffset>3292475</wp:posOffset>
+              <wp:posOffset>3289935</wp:posOffset>
             </wp:positionH>
-            <wp:positionV relativeFrom="paragraph">
-              <wp:posOffset>5715</wp:posOffset>
+            <wp:positionV relativeFrom="page">
+              <wp:posOffset>923290</wp:posOffset>
             </wp:positionV>
-            <wp:extent cx="2650540" cy="1764000"/>
+            <wp:extent cx="2650490" cy="1763395"/>
             <wp:effectExtent l="0" t="0" r="3810" b="1905"/>
-            <wp:wrapSquare wrapText="bothSides"/>
+            <wp:wrapNone/>
             <wp:docPr id="5" name="Picture 5" descr="https://s3-eu-west-2.amazonaws.com/intranet-prod-storage-1dvcquh7kophi/uploads/2018/04/HMCTS_BLK_960x640-650x433.jpg"/>
             <wp:cNvGraphicFramePr>
               <a:graphicFrameLocks xmlns:a="http://schemas.openxmlformats.org/drawingml/2006/main" noChangeAspect="1"/>
@@ -1995,7 +2051,7 @@
                   <pic:spPr bwMode="auto">
                     <a:xfrm>
                       <a:off x="0" y="0"/>
-                      <a:ext cx="2650540" cy="1764000"/>
+                      <a:ext cx="2650490" cy="1763395"/>
                     </a:xfrm>
                     <a:prstGeom prst="rect">
                       <a:avLst/>
@@ -2016,70 +2072,6 @@
             </wp14:sizeRelV>
           </wp:anchor>
         </w:drawing>
-      </w:r>
-    </w:p>
-    <w:p>
-      <w:pPr>
-        <w:ind w:left="-567" w:right="-608"/>
-        <w:rPr>
-          <w:rFonts w:ascii="Arial" w:eastAsia="Times New Roman" w:hAnsi="Arial" w:cs="Arial"/>
-          <w:color w:val="000000" w:themeColor="text1"/>
-          <w:sz w:val="28"/>
-          <w:szCs w:val="28"/>
-        </w:rPr>
-      </w:pPr>
-    </w:p>
-    <w:p>
-      <w:pPr>
-        <w:ind w:left="-567" w:right="-608"/>
-        <w:rPr>
-          <w:rFonts w:ascii="Arial" w:eastAsia="Times New Roman" w:hAnsi="Arial" w:cs="Arial"/>
-          <w:color w:val="000000" w:themeColor="text1"/>
-          <w:sz w:val="48"/>
-          <w:szCs w:val="48"/>
-        </w:rPr>
-      </w:pPr>
-    </w:p>
-    <w:p>
-      <w:pPr>
-        <w:ind w:left="-567" w:right="-608"/>
-        <w:rPr>
-          <w:rFonts w:ascii="Arial" w:eastAsia="Times New Roman" w:hAnsi="Arial" w:cs="Arial"/>
-          <w:color w:val="000000" w:themeColor="text1"/>
-          <w:sz w:val="48"/>
-          <w:szCs w:val="48"/>
-        </w:rPr>
-      </w:pPr>
-    </w:p>
-    <w:p>
-      <w:pPr>
-        <w:ind w:right="-608"/>
-        <w:rPr>
-          <w:rFonts w:ascii="Arial" w:eastAsia="Times New Roman" w:hAnsi="Arial" w:cs="Arial"/>
-          <w:color w:val="000000" w:themeColor="text1"/>
-          <w:sz w:val="52"/>
-          <w:szCs w:val="52"/>
-        </w:rPr>
-      </w:pPr>
-    </w:p>
-    <w:p>
-      <w:pPr>
-        <w:ind w:left="-567" w:right="-608"/>
-        <w:rPr>
-          <w:rFonts w:ascii="Arial" w:eastAsia="Times New Roman" w:hAnsi="Arial" w:cs="Arial"/>
-          <w:color w:val="000000" w:themeColor="text1"/>
-          <w:sz w:val="48"/>
-          <w:szCs w:val="48"/>
-        </w:rPr>
-      </w:pPr>
-      <w:r>
-        <w:rPr>
-          <w:rFonts w:ascii="Arial" w:eastAsia="Times New Roman" w:hAnsi="Arial" w:cs="Arial"/>
-          <w:color w:val="000000" w:themeColor="text1"/>
-          <w:sz w:val="48"/>
-          <w:szCs w:val="48"/>
-        </w:rPr>
-        <w:br/>
       </w:r>
       <w:r>
         <w:rPr>

</xml_diff>

<commit_message>
feat: Update cover sheet and general letter (FPLA-1282) (#1036)
</commit_message>
<xml_diff>
--- a/docker/docmosis/templates/FL-PLW-LET-ENG-00232.docx
+++ b/docker/docmosis/templates/FL-PLW-LET-ENG-00232.docx
@@ -245,7 +245,16 @@
                                 <w:sz w:val="19"/>
                                 <w:szCs w:val="19"/>
                               </w:rPr>
-                              <w:t>fpla</w:t>
+                              <w:t>contact</w:t>
+                            </w:r>
+                            <w:r>
+                              <w:rPr>
+                                <w:rFonts w:ascii="Arial" w:eastAsia="Arial" w:hAnsi="Arial" w:cs="Arial"/>
+                                <w:color w:val="0B0D0D"/>
+                                <w:sz w:val="19"/>
+                                <w:szCs w:val="19"/>
+                              </w:rPr>
+                              <w:t>fpl</w:t>
                             </w:r>
                             <w:r>
                               <w:rPr>
@@ -568,7 +577,16 @@
                           <w:sz w:val="19"/>
                           <w:szCs w:val="19"/>
                         </w:rPr>
-                        <w:t>fpla</w:t>
+                        <w:t>contact</w:t>
+                      </w:r>
+                      <w:r>
+                        <w:rPr>
+                          <w:rFonts w:ascii="Arial" w:eastAsia="Arial" w:hAnsi="Arial" w:cs="Arial"/>
+                          <w:color w:val="0B0D0D"/>
+                          <w:sz w:val="19"/>
+                          <w:szCs w:val="19"/>
+                        </w:rPr>
+                        <w:t>fpl</w:t>
                       </w:r>
                       <w:r>
                         <w:rPr>
@@ -1440,6 +1458,32 @@
           <w:szCs w:val="19"/>
         </w:rPr>
       </w:pPr>
+      <w:r>
+        <w:rPr>
+          <w:rFonts w:ascii="Arial" w:hAnsi="Arial" w:cs="Arial"/>
+          <w:sz w:val="19"/>
+          <w:szCs w:val="19"/>
+        </w:rPr>
+        <w:t>We'll look at your documents within 48 hours, then return them to you.</w:t>
+      </w:r>
+    </w:p>
+    <w:p>
+      <w:pPr>
+        <w:rPr>
+          <w:rFonts w:ascii="Arial" w:hAnsi="Arial" w:cs="Arial"/>
+          <w:sz w:val="19"/>
+          <w:szCs w:val="19"/>
+        </w:rPr>
+      </w:pPr>
+    </w:p>
+    <w:p>
+      <w:pPr>
+        <w:rPr>
+          <w:rFonts w:ascii="Arial" w:hAnsi="Arial" w:cs="Arial"/>
+          <w:sz w:val="19"/>
+          <w:szCs w:val="19"/>
+        </w:rPr>
+      </w:pPr>
     </w:p>
     <w:p>
       <w:pPr>
@@ -1660,30 +1704,82 @@
         <w:rPr>
           <w:rFonts w:ascii="Arial" w:eastAsia="Times New Roman" w:hAnsi="Arial" w:cs="Arial"/>
           <w:color w:val="000000" w:themeColor="text1"/>
+          <w:sz w:val="48"/>
+          <w:szCs w:val="48"/>
+        </w:rPr>
+      </w:pPr>
+    </w:p>
+    <w:p>
+      <w:pPr>
+        <w:ind w:left="-567" w:right="-565"/>
+        <w:rPr>
+          <w:rFonts w:ascii="Arial" w:eastAsia="Times New Roman" w:hAnsi="Arial" w:cs="Arial"/>
+          <w:color w:val="000000" w:themeColor="text1"/>
+          <w:sz w:val="48"/>
+          <w:szCs w:val="48"/>
+        </w:rPr>
+      </w:pPr>
+    </w:p>
+    <w:p>
+      <w:pPr>
+        <w:ind w:left="-567" w:right="-565"/>
+        <w:rPr>
+          <w:rFonts w:ascii="Arial" w:eastAsia="Times New Roman" w:hAnsi="Arial" w:cs="Arial"/>
+          <w:color w:val="000000" w:themeColor="text1"/>
+          <w:sz w:val="48"/>
+          <w:szCs w:val="48"/>
+        </w:rPr>
+      </w:pPr>
+    </w:p>
+    <w:p>
+      <w:pPr>
+        <w:ind w:left="-567" w:right="-565"/>
+        <w:rPr>
+          <w:rFonts w:ascii="Arial" w:eastAsia="Times New Roman" w:hAnsi="Arial" w:cs="Arial"/>
+          <w:color w:val="000000" w:themeColor="text1"/>
+          <w:sz w:val="48"/>
+          <w:szCs w:val="48"/>
+        </w:rPr>
+      </w:pPr>
+    </w:p>
+    <w:p>
+      <w:pPr>
+        <w:ind w:left="-567" w:right="-565"/>
+        <w:rPr>
+          <w:rFonts w:ascii="Arial" w:eastAsia="Times New Roman" w:hAnsi="Arial" w:cs="Arial"/>
+          <w:color w:val="000000" w:themeColor="text1"/>
           <w:sz w:val="28"/>
           <w:szCs w:val="28"/>
         </w:rPr>
       </w:pPr>
       <w:r>
         <w:rPr>
+          <w:rFonts w:ascii="Arial" w:eastAsia="Times New Roman" w:hAnsi="Arial" w:cs="Arial"/>
+          <w:color w:val="000000" w:themeColor="text1"/>
+          <w:sz w:val="28"/>
+          <w:szCs w:val="28"/>
+        </w:rPr>
+        <w:br/>
+      </w:r>
+      <w:r>
+        <w:rPr>
           <w:rFonts w:ascii="Arial" w:hAnsi="Arial" w:cs="Arial"/>
           <w:noProof/>
         </w:rPr>
-        <w:lastRenderedPageBreak/>
         <mc:AlternateContent>
           <mc:Choice Requires="wps">
             <w:drawing>
-              <wp:anchor distT="0" distB="0" distL="114300" distR="114300" simplePos="0" relativeHeight="251666432" behindDoc="0" locked="0" layoutInCell="1" allowOverlap="1" wp14:anchorId="500B8F90" wp14:editId="668F63D6">
+              <wp:anchor distT="0" distB="0" distL="114300" distR="114300" simplePos="0" relativeHeight="251666432" behindDoc="0" locked="0" layoutInCell="1" allowOverlap="1" wp14:anchorId="500B8F90" wp14:editId="4A563ACC">
                 <wp:simplePos x="0" y="0"/>
                 <wp:positionH relativeFrom="column">
-                  <wp:posOffset>-356235</wp:posOffset>
+                  <wp:posOffset>-358775</wp:posOffset>
                 </wp:positionH>
-                <wp:positionV relativeFrom="paragraph">
-                  <wp:posOffset>5715</wp:posOffset>
+                <wp:positionV relativeFrom="page">
+                  <wp:posOffset>923290</wp:posOffset>
                 </wp:positionV>
-                <wp:extent cx="3059430" cy="1501200"/>
+                <wp:extent cx="3059430" cy="1501140"/>
                 <wp:effectExtent l="0" t="0" r="13970" b="10160"/>
-                <wp:wrapSquare wrapText="bothSides"/>
+                <wp:wrapNone/>
                 <wp:docPr id="1" name="Text Box 2"/>
                 <wp:cNvGraphicFramePr>
                   <a:graphicFrameLocks xmlns:a="http://schemas.openxmlformats.org/drawingml/2006/main"/>
@@ -1697,7 +1793,7 @@
                       <wps:spPr bwMode="auto">
                         <a:xfrm>
                           <a:off x="0" y="0"/>
-                          <a:ext cx="3059430" cy="1501200"/>
+                          <a:ext cx="3059430" cy="1501140"/>
                         </a:xfrm>
                         <a:prstGeom prst="rect">
                           <a:avLst/>
@@ -1812,7 +1908,11 @@
           </mc:Choice>
           <mc:Fallback>
             <w:pict>
-              <v:shape w14:anchorId="500B8F90" id="_x0000_s1029" type="#_x0000_t202" style="position:absolute;left:0;text-align:left;margin-left:-28.05pt;margin-top:.45pt;width:240.9pt;height:118.2pt;z-index:251666432;visibility:visible;mso-wrap-style:square;mso-width-percent:0;mso-height-percent:0;mso-wrap-distance-left:9pt;mso-wrap-distance-top:0;mso-wrap-distance-right:9pt;mso-wrap-distance-bottom:0;mso-position-horizontal:absolute;mso-position-horizontal-relative:text;mso-position-vertical:absolute;mso-position-vertical-relative:text;mso-width-percent:0;mso-height-percent:0;mso-width-relative:page;mso-height-relative:page;v-text-anchor:top" o:gfxdata="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" filled="f">
+              <v:shapetype w14:anchorId="500B8F90" id="_x0000_t202" coordsize="21600,21600" o:spt="202" path="m,l,21600r21600,l21600,xe">
+                <v:stroke joinstyle="miter"/>
+                <v:path gradientshapeok="t" o:connecttype="rect"/>
+              </v:shapetype>
+              <v:shape id="_x0000_s1029" type="#_x0000_t202" style="position:absolute;left:0;text-align:left;margin-left:-28.25pt;margin-top:72.7pt;width:240.9pt;height:118.2pt;z-index:251666432;visibility:visible;mso-wrap-style:square;mso-width-percent:0;mso-height-percent:0;mso-wrap-distance-left:9pt;mso-wrap-distance-top:0;mso-wrap-distance-right:9pt;mso-wrap-distance-bottom:0;mso-position-horizontal:absolute;mso-position-horizontal-relative:text;mso-position-vertical:absolute;mso-position-vertical-relative:page;mso-width-percent:0;mso-height-percent:0;mso-width-relative:page;mso-height-relative:page;v-text-anchor:top" o:gfxdata="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" filled="f">
                 <v:textbox>
                   <w:txbxContent>
                     <w:p>
@@ -1896,7 +1996,7 @@
                     </w:p>
                   </w:txbxContent>
                 </v:textbox>
-                <w10:wrap type="square"/>
+                <w10:wrap anchory="page"/>
               </v:shape>
             </w:pict>
           </mc:Fallback>
@@ -1911,17 +2011,17 @@
           <w:szCs w:val="15"/>
         </w:rPr>
         <w:drawing>
-          <wp:anchor distT="0" distB="0" distL="114300" distR="114300" simplePos="0" relativeHeight="251665408" behindDoc="0" locked="0" layoutInCell="1" allowOverlap="1" wp14:anchorId="25F6062D" wp14:editId="6A57A25E">
+          <wp:anchor distT="0" distB="0" distL="114300" distR="114300" simplePos="0" relativeHeight="251665408" behindDoc="1" locked="0" layoutInCell="1" allowOverlap="1" wp14:anchorId="25F6062D" wp14:editId="62AA4613">
             <wp:simplePos x="0" y="0"/>
             <wp:positionH relativeFrom="column">
-              <wp:posOffset>3292475</wp:posOffset>
+              <wp:posOffset>3289935</wp:posOffset>
             </wp:positionH>
-            <wp:positionV relativeFrom="paragraph">
-              <wp:posOffset>5715</wp:posOffset>
+            <wp:positionV relativeFrom="page">
+              <wp:posOffset>923290</wp:posOffset>
             </wp:positionV>
-            <wp:extent cx="2650540" cy="1764000"/>
+            <wp:extent cx="2650490" cy="1763395"/>
             <wp:effectExtent l="0" t="0" r="3810" b="1905"/>
-            <wp:wrapSquare wrapText="bothSides"/>
+            <wp:wrapNone/>
             <wp:docPr id="5" name="Picture 5" descr="https://s3-eu-west-2.amazonaws.com/intranet-prod-storage-1dvcquh7kophi/uploads/2018/04/HMCTS_BLK_960x640-650x433.jpg"/>
             <wp:cNvGraphicFramePr>
               <a:graphicFrameLocks xmlns:a="http://schemas.openxmlformats.org/drawingml/2006/main" noChangeAspect="1"/>
@@ -1951,7 +2051,7 @@
                   <pic:spPr bwMode="auto">
                     <a:xfrm>
                       <a:off x="0" y="0"/>
-                      <a:ext cx="2650540" cy="1764000"/>
+                      <a:ext cx="2650490" cy="1763395"/>
                     </a:xfrm>
                     <a:prstGeom prst="rect">
                       <a:avLst/>
@@ -1972,70 +2072,6 @@
             </wp14:sizeRelV>
           </wp:anchor>
         </w:drawing>
-      </w:r>
-    </w:p>
-    <w:p>
-      <w:pPr>
-        <w:ind w:left="-567" w:right="-608"/>
-        <w:rPr>
-          <w:rFonts w:ascii="Arial" w:eastAsia="Times New Roman" w:hAnsi="Arial" w:cs="Arial"/>
-          <w:color w:val="000000" w:themeColor="text1"/>
-          <w:sz w:val="28"/>
-          <w:szCs w:val="28"/>
-        </w:rPr>
-      </w:pPr>
-    </w:p>
-    <w:p>
-      <w:pPr>
-        <w:ind w:left="-567" w:right="-608"/>
-        <w:rPr>
-          <w:rFonts w:ascii="Arial" w:eastAsia="Times New Roman" w:hAnsi="Arial" w:cs="Arial"/>
-          <w:color w:val="000000" w:themeColor="text1"/>
-          <w:sz w:val="48"/>
-          <w:szCs w:val="48"/>
-        </w:rPr>
-      </w:pPr>
-    </w:p>
-    <w:p>
-      <w:pPr>
-        <w:ind w:left="-567" w:right="-608"/>
-        <w:rPr>
-          <w:rFonts w:ascii="Arial" w:eastAsia="Times New Roman" w:hAnsi="Arial" w:cs="Arial"/>
-          <w:color w:val="000000" w:themeColor="text1"/>
-          <w:sz w:val="48"/>
-          <w:szCs w:val="48"/>
-        </w:rPr>
-      </w:pPr>
-    </w:p>
-    <w:p>
-      <w:pPr>
-        <w:ind w:right="-608"/>
-        <w:rPr>
-          <w:rFonts w:ascii="Arial" w:eastAsia="Times New Roman" w:hAnsi="Arial" w:cs="Arial"/>
-          <w:color w:val="000000" w:themeColor="text1"/>
-          <w:sz w:val="52"/>
-          <w:szCs w:val="52"/>
-        </w:rPr>
-      </w:pPr>
-    </w:p>
-    <w:p>
-      <w:pPr>
-        <w:ind w:left="-567" w:right="-608"/>
-        <w:rPr>
-          <w:rFonts w:ascii="Arial" w:eastAsia="Times New Roman" w:hAnsi="Arial" w:cs="Arial"/>
-          <w:color w:val="000000" w:themeColor="text1"/>
-          <w:sz w:val="48"/>
-          <w:szCs w:val="48"/>
-        </w:rPr>
-      </w:pPr>
-      <w:r>
-        <w:rPr>
-          <w:rFonts w:ascii="Arial" w:eastAsia="Times New Roman" w:hAnsi="Arial" w:cs="Arial"/>
-          <w:color w:val="000000" w:themeColor="text1"/>
-          <w:sz w:val="48"/>
-          <w:szCs w:val="48"/>
-        </w:rPr>
-        <w:br/>
       </w:r>
       <w:r>
         <w:rPr>
@@ -2334,8 +2370,6 @@
         </w:rPr>
         <w:t>FPLA</w:t>
       </w:r>
-      <w:bookmarkStart w:id="0" w:name="_GoBack"/>
-      <w:bookmarkEnd w:id="0"/>
     </w:p>
     <w:p>
       <w:pPr>

</xml_diff>